<commit_message>
! Update System_requirements v1.0
Hoàn thành system_requirement v1,0
</commit_message>
<xml_diff>
--- a/docs/System_requirements.docx
+++ b/docs/System_requirements.docx
@@ -317,12 +317,8 @@
           <w:lang w:val="en-US"/>
         </w:rPr>
         <w:sectPr>
-          <w:headerReference w:type="even" r:id="rId7"/>
-          <w:headerReference w:type="default" r:id="rId8"/>
-          <w:footerReference w:type="even" r:id="rId9"/>
-          <w:footerReference w:type="default" r:id="rId10"/>
-          <w:headerReference w:type="first" r:id="rId11"/>
-          <w:footerReference w:type="first" r:id="rId12"/>
+          <w:headerReference w:type="default" r:id="rId7"/>
+          <w:footerReference w:type="default" r:id="rId8"/>
           <w:pgSz w:w="11907" w:h="16839" w:code="9"/>
           <w:pgMar w:top="1440" w:right="1440" w:bottom="1440" w:left="1440" w:header="720" w:footer="720" w:gutter="0"/>
           <w:cols w:space="720"/>
@@ -565,23 +561,7 @@
                 <w:color w:val="0000FF"/>
                 <w:lang w:val="en-US"/>
               </w:rPr>
-              <w:t>&lt;</w:t>
-            </w:r>
-            <w:r>
-              <w:rPr>
-                <w:rFonts w:eastAsia="SimSun"/>
-                <w:color w:val="0000FF"/>
-                <w:lang w:val="en-US"/>
-              </w:rPr>
-              <w:t>dd/mm/yyyy</w:t>
-            </w:r>
-            <w:r>
-              <w:rPr>
-                <w:rFonts w:eastAsia="SimSun"/>
-                <w:color w:val="0000FF"/>
-                <w:lang w:val="en-US"/>
-              </w:rPr>
-              <w:t>&gt;</w:t>
+              <w:t>18/3/2021</w:t>
             </w:r>
           </w:p>
         </w:tc>
@@ -612,23 +592,7 @@
                 <w:color w:val="0000FF"/>
                 <w:lang w:val="en-US"/>
               </w:rPr>
-              <w:t>&lt;</w:t>
-            </w:r>
-            <w:r>
-              <w:rPr>
-                <w:rFonts w:eastAsia="SimSun"/>
-                <w:color w:val="0000FF"/>
-                <w:lang w:val="en-US"/>
-              </w:rPr>
-              <w:t>x.y</w:t>
-            </w:r>
-            <w:r>
-              <w:rPr>
-                <w:rFonts w:eastAsia="SimSun"/>
-                <w:color w:val="0000FF"/>
-                <w:lang w:val="en-US"/>
-              </w:rPr>
-              <w:t>&gt;</w:t>
+              <w:t>1.0</w:t>
             </w:r>
           </w:p>
         </w:tc>
@@ -659,7 +623,7 @@
                 <w:color w:val="0000FF"/>
                 <w:lang w:val="en-US"/>
               </w:rPr>
-              <w:t>&lt;mô tả phiên bản tài liệu&gt;</w:t>
+              <w:t>Mô tả thực trạng và yêu cầu hệ thống</w:t>
             </w:r>
           </w:p>
         </w:tc>
@@ -690,7 +654,7 @@
                 <w:color w:val="0000FF"/>
                 <w:lang w:val="en-US"/>
               </w:rPr>
-              <w:t>&lt; người thực hiện&gt;</w:t>
+              <w:t>Huỳnh Nhật Nam</w:t>
             </w:r>
           </w:p>
         </w:tc>
@@ -988,261 +952,6 @@
     </w:p>
     <w:p>
       <w:pPr>
-        <w:spacing w:line="360" w:lineRule="auto"/>
-        <w:jc w:val="both"/>
-        <w:rPr>
-          <w:b/>
-          <w:i/>
-          <w:color w:val="0000FF"/>
-          <w:lang w:val="en-US"/>
-        </w:rPr>
-      </w:pPr>
-      <w:r>
-        <w:rPr>
-          <w:b/>
-          <w:i/>
-          <w:color w:val="0000FF"/>
-          <w:lang w:val="en-US"/>
-        </w:rPr>
-        <w:t>Hướng dẫn/gợi ý</w:t>
-      </w:r>
-      <w:r>
-        <w:rPr>
-          <w:b/>
-          <w:i/>
-          <w:color w:val="0000FF"/>
-          <w:lang w:val="en-US"/>
-        </w:rPr>
-        <w:t xml:space="preserve"> </w:t>
-      </w:r>
-      <w:r>
-        <w:rPr>
-          <w:i/>
-          <w:color w:val="0000FF"/>
-          <w:lang w:val="en-US"/>
-        </w:rPr>
-        <w:t xml:space="preserve">(đề nghị xóa </w:t>
-      </w:r>
-      <w:r>
-        <w:rPr>
-          <w:i/>
-          <w:color w:val="0000FF"/>
-          <w:lang w:val="en-US"/>
-        </w:rPr>
-        <w:t xml:space="preserve">toàn bộ </w:t>
-      </w:r>
-      <w:r>
-        <w:rPr>
-          <w:i/>
-          <w:color w:val="0000FF"/>
-          <w:lang w:val="en-US"/>
-        </w:rPr>
-        <w:t>phần hướng dẫn này trong đồ án)</w:t>
-      </w:r>
-      <w:r>
-        <w:rPr>
-          <w:b/>
-          <w:i/>
-          <w:color w:val="0000FF"/>
-          <w:lang w:val="en-US"/>
-        </w:rPr>
-        <w:t>:</w:t>
-      </w:r>
-    </w:p>
-    <w:p>
-      <w:pPr>
-        <w:spacing w:line="360" w:lineRule="auto"/>
-        <w:jc w:val="both"/>
-        <w:rPr>
-          <w:i/>
-          <w:color w:val="0000FF"/>
-          <w:lang w:val="en-US"/>
-        </w:rPr>
-      </w:pPr>
-      <w:r>
-        <w:rPr>
-          <w:i/>
-          <w:color w:val="0000FF"/>
-          <w:lang w:val="en-US"/>
-        </w:rPr>
-        <w:t xml:space="preserve">Anh/Chị hãy trình bày nội dung đề tài trong phần này. </w:t>
-      </w:r>
-    </w:p>
-    <w:p>
-      <w:pPr>
-        <w:spacing w:line="360" w:lineRule="auto"/>
-        <w:jc w:val="both"/>
-        <w:rPr>
-          <w:i/>
-          <w:color w:val="0000FF"/>
-          <w:lang w:val="en-US"/>
-        </w:rPr>
-      </w:pPr>
-      <w:r>
-        <w:rPr>
-          <w:i/>
-          <w:color w:val="0000FF"/>
-          <w:lang w:val="en-US"/>
-        </w:rPr>
-        <w:t>Dưới đây là một số gợi ý. Anh/Chị tự quyết định những nội dung nào phù hợp với đề tài của mình để trình bày phần Phát biểu bài toán</w:t>
-      </w:r>
-    </w:p>
-    <w:p>
-      <w:pPr>
-        <w:numPr>
-          <w:ilvl w:val="0"/>
-          <w:numId w:val="31"/>
-        </w:numPr>
-        <w:spacing w:line="360" w:lineRule="auto"/>
-        <w:jc w:val="both"/>
-        <w:rPr>
-          <w:i/>
-          <w:color w:val="0000FF"/>
-          <w:lang w:val="en-US"/>
-        </w:rPr>
-      </w:pPr>
-      <w:r>
-        <w:rPr>
-          <w:i/>
-          <w:color w:val="0000FF"/>
-          <w:lang w:val="en-US"/>
-        </w:rPr>
-        <w:t>Trình bày khảo sát hiện trạng:</w:t>
-      </w:r>
-    </w:p>
-    <w:p>
-      <w:pPr>
-        <w:numPr>
-          <w:ilvl w:val="1"/>
-          <w:numId w:val="31"/>
-        </w:numPr>
-        <w:spacing w:line="360" w:lineRule="auto"/>
-        <w:jc w:val="both"/>
-        <w:rPr>
-          <w:i/>
-          <w:color w:val="0000FF"/>
-          <w:lang w:val="en-US"/>
-        </w:rPr>
-      </w:pPr>
-      <w:r>
-        <w:rPr>
-          <w:i/>
-          <w:color w:val="0000FF"/>
-          <w:lang w:val="en-US"/>
-        </w:rPr>
-        <w:t>Nhu cầu thực tế của đề tài</w:t>
-      </w:r>
-    </w:p>
-    <w:p>
-      <w:pPr>
-        <w:numPr>
-          <w:ilvl w:val="1"/>
-          <w:numId w:val="31"/>
-        </w:numPr>
-        <w:spacing w:line="360" w:lineRule="auto"/>
-        <w:jc w:val="both"/>
-        <w:rPr>
-          <w:i/>
-          <w:color w:val="0000FF"/>
-          <w:lang w:val="en-US"/>
-        </w:rPr>
-      </w:pPr>
-      <w:r>
-        <w:rPr>
-          <w:i/>
-          <w:color w:val="0000FF"/>
-          <w:lang w:val="en-US"/>
-        </w:rPr>
-        <w:t>Hiện trạng của đơn vị cần xây dựng phần mềm (cơ cấu tổ chức, các quy trình nghiệp vụ hiện đang thực hiện, hiện trạng về mặt tin học của đơn vị…)</w:t>
-      </w:r>
-    </w:p>
-    <w:p>
-      <w:pPr>
-        <w:numPr>
-          <w:ilvl w:val="1"/>
-          <w:numId w:val="31"/>
-        </w:numPr>
-        <w:spacing w:line="360" w:lineRule="auto"/>
-        <w:jc w:val="both"/>
-        <w:rPr>
-          <w:i/>
-          <w:color w:val="0000FF"/>
-          <w:lang w:val="en-US"/>
-        </w:rPr>
-      </w:pPr>
-      <w:r>
-        <w:rPr>
-          <w:i/>
-          <w:color w:val="0000FF"/>
-          <w:lang w:val="en-US"/>
-        </w:rPr>
-        <w:t>Các phần mềm cùng loại hiện đang có, hoặc hệ thống Tin học đang được sử dụng</w:t>
-      </w:r>
-    </w:p>
-    <w:p>
-      <w:pPr>
-        <w:numPr>
-          <w:ilvl w:val="1"/>
-          <w:numId w:val="31"/>
-        </w:numPr>
-        <w:spacing w:line="360" w:lineRule="auto"/>
-        <w:jc w:val="both"/>
-        <w:rPr>
-          <w:i/>
-          <w:color w:val="0000FF"/>
-          <w:lang w:val="en-US"/>
-        </w:rPr>
-      </w:pPr>
-      <w:r>
-        <w:rPr>
-          <w:i/>
-          <w:color w:val="0000FF"/>
-          <w:lang w:val="en-US"/>
-        </w:rPr>
-        <w:t>Những hạn chế hay những vấn đề còn tồn tại trong những phần mềm đang có</w:t>
-      </w:r>
-    </w:p>
-    <w:p>
-      <w:pPr>
-        <w:numPr>
-          <w:ilvl w:val="0"/>
-          <w:numId w:val="31"/>
-        </w:numPr>
-        <w:spacing w:line="360" w:lineRule="auto"/>
-        <w:jc w:val="both"/>
-        <w:rPr>
-          <w:i/>
-          <w:color w:val="0000FF"/>
-          <w:lang w:val="en-US"/>
-        </w:rPr>
-      </w:pPr>
-      <w:r>
-        <w:rPr>
-          <w:i/>
-          <w:color w:val="0000FF"/>
-          <w:lang w:val="en-US"/>
-        </w:rPr>
-        <w:t xml:space="preserve">Xác định các yêu cầu của hệ thống. </w:t>
-      </w:r>
-      <w:r>
-        <w:rPr>
-          <w:i/>
-          <w:color w:val="0000FF"/>
-          <w:lang w:val="en-US"/>
-        </w:rPr>
-        <w:t>Có thể trình bày các biểu mẫu và quy định</w:t>
-      </w:r>
-      <w:r>
-        <w:rPr>
-          <w:i/>
-          <w:color w:val="0000FF"/>
-          <w:lang w:val="en-US"/>
-        </w:rPr>
-        <w:t>.</w:t>
-      </w:r>
-    </w:p>
-    <w:p>
-      <w:pPr>
         <w:pStyle w:val="ListParagraph"/>
         <w:numPr>
           <w:ilvl w:val="0"/>
@@ -1420,6 +1129,15 @@
           <w:lang w:val="en-US"/>
         </w:rPr>
       </w:pPr>
+      <w:r>
+        <w:rPr>
+          <w:iCs/>
+          <w:color w:val="000000" w:themeColor="text1"/>
+          <w:lang w:val="en-US"/>
+        </w:rPr>
+        <w:tab/>
+        <w:t>- Các mã được quy định là độc nhất</w:t>
+      </w:r>
     </w:p>
     <w:p>
       <w:pPr>
@@ -1432,10 +1150,1195 @@
           <w:lang w:val="en-US"/>
         </w:rPr>
       </w:pPr>
+      <w:r>
+        <w:rPr>
+          <w:iCs/>
+          <w:color w:val="000000" w:themeColor="text1"/>
+          <w:lang w:val="en-US"/>
+        </w:rPr>
+        <w:tab/>
+        <w:t>- Một món sản phẩm có các thông tin: mã sản phẩm, tên sản phẩm, số lượng tồn kho, giá cả, thông tin mô tả, loại sản phẩm.</w:t>
+      </w:r>
+    </w:p>
+    <w:p>
+      <w:pPr>
+        <w:spacing w:line="360" w:lineRule="auto"/>
+        <w:jc w:val="both"/>
+        <w:rPr>
+          <w:iCs/>
+          <w:color w:val="000000" w:themeColor="text1"/>
+          <w:lang w:val="en-US"/>
+        </w:rPr>
+      </w:pPr>
+      <w:r>
+        <w:rPr>
+          <w:iCs/>
+          <w:color w:val="000000" w:themeColor="text1"/>
+          <w:lang w:val="en-US"/>
+        </w:rPr>
+        <w:tab/>
+        <w:t>* Xem danh sách hàng hóa:</w:t>
+      </w:r>
+    </w:p>
+    <w:p>
+      <w:pPr>
+        <w:spacing w:line="360" w:lineRule="auto"/>
+        <w:jc w:val="both"/>
+        <w:rPr>
+          <w:iCs/>
+          <w:color w:val="000000" w:themeColor="text1"/>
+          <w:lang w:val="en-US"/>
+        </w:rPr>
+      </w:pPr>
+      <w:r>
+        <w:rPr>
+          <w:iCs/>
+          <w:color w:val="000000" w:themeColor="text1"/>
+          <w:lang w:val="en-US"/>
+        </w:rPr>
+        <w:tab/>
+        <w:t xml:space="preserve">- </w:t>
+      </w:r>
+      <w:r>
+        <w:rPr>
+          <w:iCs/>
+          <w:color w:val="000000" w:themeColor="text1"/>
+          <w:lang w:val="en-US"/>
+        </w:rPr>
+        <w:t>Khách hàng</w:t>
+      </w:r>
+      <w:r>
+        <w:rPr>
+          <w:iCs/>
+          <w:color w:val="000000" w:themeColor="text1"/>
+          <w:lang w:val="en-US"/>
+        </w:rPr>
+        <w:t xml:space="preserve"> có thể xem danh sách các </w:t>
+      </w:r>
+      <w:r>
+        <w:rPr>
+          <w:iCs/>
+          <w:color w:val="000000" w:themeColor="text1"/>
+          <w:lang w:val="en-US"/>
+        </w:rPr>
+        <w:t>sản phẩm</w:t>
+      </w:r>
+      <w:r>
+        <w:rPr>
+          <w:iCs/>
+          <w:color w:val="000000" w:themeColor="text1"/>
+          <w:lang w:val="en-US"/>
+        </w:rPr>
+        <w:t xml:space="preserve">. Trong khi xem danh sách, </w:t>
+      </w:r>
+      <w:r>
+        <w:rPr>
+          <w:iCs/>
+          <w:color w:val="000000" w:themeColor="text1"/>
+          <w:lang w:val="en-US"/>
+        </w:rPr>
+        <w:t xml:space="preserve">khách hàng </w:t>
+      </w:r>
+      <w:r>
+        <w:rPr>
+          <w:iCs/>
+          <w:color w:val="000000" w:themeColor="text1"/>
+          <w:lang w:val="en-US"/>
+        </w:rPr>
+        <w:t xml:space="preserve">có thể lựa chọn loại hàng hóa cần xem. </w:t>
+      </w:r>
+      <w:r>
+        <w:rPr>
+          <w:iCs/>
+          <w:color w:val="000000" w:themeColor="text1"/>
+          <w:lang w:val="en-US"/>
+        </w:rPr>
+        <w:t>Khách hàng</w:t>
+      </w:r>
+      <w:r>
+        <w:rPr>
+          <w:iCs/>
+          <w:color w:val="000000" w:themeColor="text1"/>
+          <w:lang w:val="en-US"/>
+        </w:rPr>
+        <w:t xml:space="preserve"> có thể chọn một món hàng để xem chi tiết món hàng đó.</w:t>
+      </w:r>
+    </w:p>
+    <w:p>
+      <w:pPr>
+        <w:spacing w:line="360" w:lineRule="auto"/>
+        <w:jc w:val="both"/>
+        <w:rPr>
+          <w:iCs/>
+          <w:color w:val="000000" w:themeColor="text1"/>
+          <w:lang w:val="en-US"/>
+        </w:rPr>
+      </w:pPr>
+      <w:r>
+        <w:rPr>
+          <w:iCs/>
+          <w:color w:val="000000" w:themeColor="text1"/>
+          <w:lang w:val="en-US"/>
+        </w:rPr>
+        <w:tab/>
+        <w:t>* Tìm kiếm hàng hóa:</w:t>
+      </w:r>
+    </w:p>
+    <w:p>
+      <w:pPr>
+        <w:spacing w:line="360" w:lineRule="auto"/>
+        <w:jc w:val="both"/>
+        <w:rPr>
+          <w:iCs/>
+          <w:color w:val="000000" w:themeColor="text1"/>
+          <w:lang w:val="en-US"/>
+        </w:rPr>
+      </w:pPr>
+      <w:r>
+        <w:rPr>
+          <w:iCs/>
+          <w:color w:val="000000" w:themeColor="text1"/>
+          <w:lang w:val="en-US"/>
+        </w:rPr>
+        <w:tab/>
+        <w:t>- Khách hàng có thể tìm kiếm hàng hóa. Hệ thống sẽ hiển thị danh sách các loại hàng hóa trùng khớp với dữ liệu do khách hàng nhập vào.</w:t>
+      </w:r>
+    </w:p>
+    <w:p>
+      <w:pPr>
+        <w:spacing w:line="360" w:lineRule="auto"/>
+        <w:jc w:val="both"/>
+        <w:rPr>
+          <w:iCs/>
+          <w:color w:val="000000" w:themeColor="text1"/>
+          <w:lang w:val="en-US"/>
+        </w:rPr>
+      </w:pPr>
+      <w:r>
+        <w:rPr>
+          <w:iCs/>
+          <w:color w:val="000000" w:themeColor="text1"/>
+          <w:lang w:val="en-US"/>
+        </w:rPr>
+        <w:tab/>
+        <w:t xml:space="preserve">* </w:t>
+      </w:r>
+      <w:r>
+        <w:rPr>
+          <w:iCs/>
+          <w:color w:val="000000" w:themeColor="text1"/>
+          <w:lang w:val="en-US"/>
+        </w:rPr>
+        <w:t>Thêm sản phẩm vào giỏ hàng</w:t>
+      </w:r>
+      <w:r>
+        <w:rPr>
+          <w:iCs/>
+          <w:color w:val="000000" w:themeColor="text1"/>
+          <w:lang w:val="en-US"/>
+        </w:rPr>
+        <w:t>:</w:t>
+      </w:r>
+    </w:p>
+    <w:p>
+      <w:pPr>
+        <w:spacing w:line="360" w:lineRule="auto"/>
+        <w:jc w:val="both"/>
+        <w:rPr>
+          <w:iCs/>
+          <w:color w:val="000000" w:themeColor="text1"/>
+          <w:lang w:val="en-US"/>
+        </w:rPr>
+      </w:pPr>
+      <w:r>
+        <w:rPr>
+          <w:iCs/>
+          <w:color w:val="000000" w:themeColor="text1"/>
+          <w:lang w:val="en-US"/>
+        </w:rPr>
+        <w:tab/>
+        <w:t xml:space="preserve">- Trong khi đang xem chi </w:t>
+      </w:r>
+      <w:r>
+        <w:rPr>
+          <w:iCs/>
+          <w:color w:val="000000" w:themeColor="text1"/>
+          <w:lang w:val="en-US"/>
+        </w:rPr>
+        <w:t>tiết sản phẩm</w:t>
+      </w:r>
+      <w:r>
+        <w:rPr>
+          <w:iCs/>
+          <w:color w:val="000000" w:themeColor="text1"/>
+          <w:lang w:val="en-US"/>
+        </w:rPr>
+        <w:t>, khách hàng có thể l</w:t>
+      </w:r>
+      <w:r>
+        <w:rPr>
+          <w:iCs/>
+          <w:color w:val="000000" w:themeColor="text1"/>
+          <w:lang w:val="en-US"/>
+        </w:rPr>
+        <w:t xml:space="preserve">ựa chọn đưa sản phẩm đó vào giỏ hàng </w:t>
+      </w:r>
+      <w:r>
+        <w:rPr>
+          <w:iCs/>
+          <w:color w:val="000000" w:themeColor="text1"/>
+          <w:lang w:val="en-US"/>
+        </w:rPr>
+        <w:t>(</w:t>
+      </w:r>
+      <w:r>
+        <w:rPr>
+          <w:iCs/>
+          <w:color w:val="000000" w:themeColor="text1"/>
+          <w:lang w:val="en-US"/>
+        </w:rPr>
+        <w:t xml:space="preserve">Hệ thống </w:t>
+      </w:r>
+      <w:r>
+        <w:rPr>
+          <w:iCs/>
+          <w:color w:val="000000" w:themeColor="text1"/>
+          <w:lang w:val="en-US"/>
+        </w:rPr>
+        <w:t>hạn chế lựa chọn trong khoảng từ 1 tới số lượng hàng tồn kho)</w:t>
+      </w:r>
+    </w:p>
+    <w:p>
+      <w:pPr>
+        <w:spacing w:line="360" w:lineRule="auto"/>
+        <w:jc w:val="both"/>
+        <w:rPr>
+          <w:iCs/>
+          <w:color w:val="000000" w:themeColor="text1"/>
+          <w:lang w:val="en-US"/>
+        </w:rPr>
+      </w:pPr>
+      <w:r>
+        <w:rPr>
+          <w:iCs/>
+          <w:color w:val="000000" w:themeColor="text1"/>
+          <w:lang w:val="en-US"/>
+        </w:rPr>
+        <w:tab/>
+        <w:t xml:space="preserve">- </w:t>
+      </w:r>
+      <w:r>
+        <w:rPr>
+          <w:iCs/>
+          <w:color w:val="000000" w:themeColor="text1"/>
+          <w:lang w:val="en-US"/>
+        </w:rPr>
+        <w:t xml:space="preserve">Nếu khách hàng </w:t>
+      </w:r>
+      <w:r>
+        <w:rPr>
+          <w:iCs/>
+          <w:color w:val="000000" w:themeColor="text1"/>
+          <w:lang w:val="en-US"/>
+        </w:rPr>
+        <w:t>chưa đăng nhập khi thêm sản phẩm vào giỏ hàng</w:t>
+      </w:r>
+      <w:r>
+        <w:rPr>
+          <w:iCs/>
+          <w:color w:val="000000" w:themeColor="text1"/>
+          <w:lang w:val="en-US"/>
+        </w:rPr>
+        <w:t>, hệ thống sẽ yêu cầu đăng nhập nếu khách hàng chưa đăng nhập.</w:t>
+      </w:r>
+      <w:r>
+        <w:rPr>
+          <w:iCs/>
+          <w:color w:val="000000" w:themeColor="text1"/>
+          <w:lang w:val="en-US"/>
+        </w:rPr>
+        <w:t xml:space="preserve"> </w:t>
+      </w:r>
+    </w:p>
+    <w:p>
+      <w:pPr>
+        <w:spacing w:line="360" w:lineRule="auto"/>
+        <w:jc w:val="both"/>
+        <w:rPr>
+          <w:iCs/>
+          <w:color w:val="000000" w:themeColor="text1"/>
+          <w:lang w:val="en-US"/>
+        </w:rPr>
+      </w:pPr>
+      <w:r>
+        <w:rPr>
+          <w:iCs/>
+          <w:color w:val="000000" w:themeColor="text1"/>
+          <w:lang w:val="en-US"/>
+        </w:rPr>
+        <w:tab/>
+        <w:t>* Quản lý giỏ hàng:</w:t>
+      </w:r>
+    </w:p>
+    <w:p>
+      <w:pPr>
+        <w:spacing w:line="360" w:lineRule="auto"/>
+        <w:jc w:val="both"/>
+        <w:rPr>
+          <w:iCs/>
+          <w:color w:val="000000" w:themeColor="text1"/>
+          <w:lang w:val="en-US"/>
+        </w:rPr>
+      </w:pPr>
+      <w:r>
+        <w:rPr>
+          <w:iCs/>
+          <w:color w:val="000000" w:themeColor="text1"/>
+          <w:lang w:val="en-US"/>
+        </w:rPr>
+        <w:tab/>
+        <w:t xml:space="preserve">- Trong quá trình chọn sản phẩm, khách hàng có thể xem giỏ hàng, hệ thống sẽ yêu </w:t>
+      </w:r>
+      <w:r>
+        <w:rPr>
+          <w:iCs/>
+          <w:color w:val="000000" w:themeColor="text1"/>
+          <w:lang w:val="en-US"/>
+        </w:rPr>
+        <w:lastRenderedPageBreak/>
+        <w:t>cầu đăng nhập nếu khách hàng chưa đăng nhập</w:t>
+      </w:r>
+    </w:p>
+    <w:p>
+      <w:pPr>
+        <w:spacing w:line="360" w:lineRule="auto"/>
+        <w:jc w:val="both"/>
+        <w:rPr>
+          <w:iCs/>
+          <w:color w:val="000000" w:themeColor="text1"/>
+          <w:lang w:val="en-US"/>
+        </w:rPr>
+      </w:pPr>
+      <w:r>
+        <w:rPr>
+          <w:iCs/>
+          <w:color w:val="000000" w:themeColor="text1"/>
+          <w:lang w:val="en-US"/>
+        </w:rPr>
+        <w:tab/>
+        <w:t xml:space="preserve">- Khách hàng đã đăng nhập có thể xem giỏ hàng của mình. </w:t>
+      </w:r>
+    </w:p>
+    <w:p>
+      <w:pPr>
+        <w:spacing w:line="360" w:lineRule="auto"/>
+        <w:jc w:val="both"/>
+        <w:rPr>
+          <w:iCs/>
+          <w:color w:val="000000" w:themeColor="text1"/>
+          <w:lang w:val="en-US"/>
+        </w:rPr>
+      </w:pPr>
+      <w:r>
+        <w:rPr>
+          <w:iCs/>
+          <w:color w:val="000000" w:themeColor="text1"/>
+          <w:lang w:val="en-US"/>
+        </w:rPr>
+        <w:tab/>
+        <w:t>- Hệ thống sẽ hiện danh sách cách sản phẩm, số lượng và giá tiền, giá tiền tổng của sản phẩm và giá tiền tổng của giỏ hàng.</w:t>
+      </w:r>
+    </w:p>
+    <w:p>
+      <w:pPr>
+        <w:spacing w:line="360" w:lineRule="auto"/>
+        <w:jc w:val="both"/>
+        <w:rPr>
+          <w:iCs/>
+          <w:color w:val="000000" w:themeColor="text1"/>
+          <w:lang w:val="en-US"/>
+        </w:rPr>
+      </w:pPr>
+      <w:r>
+        <w:rPr>
+          <w:iCs/>
+          <w:color w:val="000000" w:themeColor="text1"/>
+          <w:lang w:val="en-US"/>
+        </w:rPr>
+        <w:tab/>
+        <w:t>* Đăng ký tài khoản:</w:t>
+      </w:r>
+    </w:p>
+    <w:p>
+      <w:pPr>
+        <w:spacing w:line="360" w:lineRule="auto"/>
+        <w:jc w:val="both"/>
+        <w:rPr>
+          <w:iCs/>
+          <w:color w:val="000000" w:themeColor="text1"/>
+          <w:lang w:val="en-US"/>
+        </w:rPr>
+      </w:pPr>
+      <w:r>
+        <w:rPr>
+          <w:iCs/>
+          <w:color w:val="000000" w:themeColor="text1"/>
+          <w:lang w:val="en-US"/>
+        </w:rPr>
+        <w:tab/>
+        <w:t xml:space="preserve">- Khách hàng có thể đăng ký tài khoản. </w:t>
+      </w:r>
+    </w:p>
+    <w:p>
+      <w:pPr>
+        <w:spacing w:line="360" w:lineRule="auto"/>
+        <w:jc w:val="both"/>
+        <w:rPr>
+          <w:iCs/>
+          <w:color w:val="000000" w:themeColor="text1"/>
+          <w:lang w:val="en-US"/>
+        </w:rPr>
+      </w:pPr>
+      <w:r>
+        <w:rPr>
+          <w:iCs/>
+          <w:color w:val="000000" w:themeColor="text1"/>
+          <w:lang w:val="en-US"/>
+        </w:rPr>
+        <w:tab/>
+        <w:t xml:space="preserve">- Khách hàng </w:t>
+      </w:r>
+      <w:r>
+        <w:rPr>
+          <w:iCs/>
+          <w:color w:val="000000" w:themeColor="text1"/>
+          <w:lang w:val="en-US"/>
+        </w:rPr>
+        <w:t>có các thông tin: tên đăng nhập, mật khẩu, họ và tên,</w:t>
+      </w:r>
+      <w:r>
+        <w:rPr>
+          <w:iCs/>
+          <w:color w:val="000000" w:themeColor="text1"/>
+          <w:lang w:val="en-US"/>
+        </w:rPr>
+        <w:t xml:space="preserve"> ngày tháng năm sinh, email</w:t>
+      </w:r>
+      <w:r>
+        <w:rPr>
+          <w:iCs/>
+          <w:color w:val="000000" w:themeColor="text1"/>
+          <w:lang w:val="en-US"/>
+        </w:rPr>
+        <w:t>, địa chỉ</w:t>
+      </w:r>
+      <w:r>
+        <w:rPr>
+          <w:iCs/>
+          <w:color w:val="000000" w:themeColor="text1"/>
+          <w:lang w:val="en-US"/>
+        </w:rPr>
+        <w:t>.</w:t>
+      </w:r>
+    </w:p>
+    <w:p>
+      <w:pPr>
+        <w:spacing w:line="360" w:lineRule="auto"/>
+        <w:jc w:val="both"/>
+        <w:rPr>
+          <w:iCs/>
+          <w:color w:val="000000" w:themeColor="text1"/>
+          <w:lang w:val="en-US"/>
+        </w:rPr>
+      </w:pPr>
+      <w:r>
+        <w:rPr>
+          <w:iCs/>
+          <w:color w:val="000000" w:themeColor="text1"/>
+          <w:lang w:val="en-US"/>
+        </w:rPr>
+        <w:tab/>
+        <w:t>* Thanh toán:</w:t>
+      </w:r>
+    </w:p>
+    <w:p>
+      <w:pPr>
+        <w:spacing w:line="360" w:lineRule="auto"/>
+        <w:jc w:val="both"/>
+        <w:rPr>
+          <w:iCs/>
+          <w:color w:val="000000" w:themeColor="text1"/>
+          <w:lang w:val="en-US"/>
+        </w:rPr>
+      </w:pPr>
+      <w:r>
+        <w:rPr>
+          <w:iCs/>
+          <w:color w:val="000000" w:themeColor="text1"/>
+          <w:lang w:val="en-US"/>
+        </w:rPr>
+        <w:tab/>
+        <w:t xml:space="preserve">- </w:t>
+      </w:r>
+      <w:r>
+        <w:rPr>
+          <w:iCs/>
+          <w:color w:val="000000" w:themeColor="text1"/>
+          <w:lang w:val="en-US"/>
+        </w:rPr>
+        <w:t>Trong giỏ hàng có nút thanh toán</w:t>
+      </w:r>
+      <w:r>
+        <w:rPr>
+          <w:iCs/>
+          <w:color w:val="000000" w:themeColor="text1"/>
+          <w:lang w:val="en-US"/>
+        </w:rPr>
+        <w:t>, khách hàng có thể lựa chọn thanh toán sau khi đã chọn ít nhất một sản phẩm. Nếu giỏ hàng trống hệ thống hiện thông báo cho khách hàng. Sau đó hệ thống tính toán chi phí tổng của giỏ hàng và hiện lên màn hình.</w:t>
+      </w:r>
+    </w:p>
+    <w:p>
+      <w:pPr>
+        <w:spacing w:line="360" w:lineRule="auto"/>
+        <w:jc w:val="both"/>
+        <w:rPr>
+          <w:iCs/>
+          <w:color w:val="000000" w:themeColor="text1"/>
+          <w:lang w:val="en-US"/>
+        </w:rPr>
+      </w:pPr>
+      <w:r>
+        <w:rPr>
+          <w:iCs/>
+          <w:color w:val="000000" w:themeColor="text1"/>
+          <w:lang w:val="en-US"/>
+        </w:rPr>
+        <w:tab/>
+        <w:t xml:space="preserve">- Khách hàng nhập thông tin giao hàng (địa chỉ, tên, số điện thoại) cho việc giao hàng tận nơi. Sau khi </w:t>
+      </w:r>
+      <w:r>
+        <w:rPr>
+          <w:iCs/>
+          <w:color w:val="000000" w:themeColor="text1"/>
+          <w:lang w:val="en-US"/>
+        </w:rPr>
+        <w:t>hệ thống kiểm tra và xác nhận thông tin giao hàng đầy đủ, khách hàng có thể lựa chọn thanh toán. Hệ thống hiện thông báo đã ghi nhận đơn hàng thành công hoặc thất bại</w:t>
+      </w:r>
+    </w:p>
+    <w:p>
+      <w:pPr>
+        <w:spacing w:line="360" w:lineRule="auto"/>
+        <w:ind w:firstLine="720"/>
+        <w:jc w:val="both"/>
+        <w:rPr>
+          <w:iCs/>
+          <w:color w:val="000000" w:themeColor="text1"/>
+          <w:lang w:val="en-US"/>
+        </w:rPr>
+      </w:pPr>
+      <w:r>
+        <w:rPr>
+          <w:iCs/>
+          <w:color w:val="000000" w:themeColor="text1"/>
+          <w:lang w:val="en-US"/>
+        </w:rPr>
+        <w:t>- Một đơn hàng có các thông tin sau: mã đơn hàng, tên người nhận, địa chỉ, số điện thoại, trạng thái giao hàng</w:t>
+      </w:r>
+      <w:r>
+        <w:rPr>
+          <w:iCs/>
+          <w:color w:val="000000" w:themeColor="text1"/>
+          <w:lang w:val="en-US"/>
+        </w:rPr>
+        <w:t>, tổng tiền</w:t>
+      </w:r>
+      <w:r>
+        <w:rPr>
+          <w:iCs/>
+          <w:color w:val="000000" w:themeColor="text1"/>
+          <w:lang w:val="en-US"/>
+        </w:rPr>
+        <w:t>.</w:t>
+      </w:r>
+      <w:r>
+        <w:rPr>
+          <w:iCs/>
+          <w:color w:val="000000" w:themeColor="text1"/>
+          <w:lang w:val="en-US"/>
+        </w:rPr>
+        <w:t xml:space="preserve"> Mỗi đơn hàng chỉ thuộc về một khách hàng và có danh sách các sản phẩm, số lượng và giá tiền tương ứng với mỗi sản phẩm.</w:t>
+      </w:r>
+    </w:p>
+    <w:p>
+      <w:pPr>
+        <w:spacing w:line="360" w:lineRule="auto"/>
+        <w:jc w:val="both"/>
+        <w:rPr>
+          <w:iCs/>
+          <w:color w:val="000000" w:themeColor="text1"/>
+          <w:lang w:val="en-US"/>
+        </w:rPr>
+      </w:pPr>
+      <w:r>
+        <w:rPr>
+          <w:iCs/>
+          <w:color w:val="000000" w:themeColor="text1"/>
+          <w:lang w:val="en-US"/>
+        </w:rPr>
+        <w:tab/>
+        <w:t>* Cập nhật và xem thông tin cá nhân:</w:t>
+      </w:r>
+    </w:p>
+    <w:p>
+      <w:pPr>
+        <w:spacing w:line="360" w:lineRule="auto"/>
+        <w:jc w:val="both"/>
+        <w:rPr>
+          <w:iCs/>
+          <w:color w:val="000000" w:themeColor="text1"/>
+          <w:lang w:val="en-US"/>
+        </w:rPr>
+      </w:pPr>
+      <w:r>
+        <w:rPr>
+          <w:iCs/>
+          <w:color w:val="000000" w:themeColor="text1"/>
+          <w:lang w:val="en-US"/>
+        </w:rPr>
+        <w:tab/>
+        <w:t xml:space="preserve">- </w:t>
+      </w:r>
+      <w:r>
+        <w:rPr>
+          <w:iCs/>
+          <w:color w:val="000000" w:themeColor="text1"/>
+          <w:lang w:val="en-US"/>
+        </w:rPr>
+        <w:t xml:space="preserve">Khách hàng có thể vào trang thông tin </w:t>
+      </w:r>
+      <w:r>
+        <w:rPr>
+          <w:iCs/>
+          <w:color w:val="000000" w:themeColor="text1"/>
+          <w:lang w:val="en-US"/>
+        </w:rPr>
+        <w:t>cá nhân</w:t>
+      </w:r>
+    </w:p>
+    <w:p>
+      <w:pPr>
+        <w:spacing w:line="360" w:lineRule="auto"/>
+        <w:jc w:val="both"/>
+        <w:rPr>
+          <w:iCs/>
+          <w:color w:val="000000" w:themeColor="text1"/>
+          <w:lang w:val="en-US"/>
+        </w:rPr>
+      </w:pPr>
+      <w:r>
+        <w:rPr>
+          <w:iCs/>
+          <w:color w:val="000000" w:themeColor="text1"/>
+          <w:lang w:val="en-US"/>
+        </w:rPr>
+        <w:tab/>
+        <w:t>-</w:t>
+      </w:r>
+      <w:r>
+        <w:rPr>
+          <w:iCs/>
+          <w:color w:val="000000" w:themeColor="text1"/>
+          <w:lang w:val="en-US"/>
+        </w:rPr>
+        <w:t xml:space="preserve"> Khách hàng có thể xem hoặc cập nhật các thông tin</w:t>
+      </w:r>
+      <w:r>
+        <w:rPr>
+          <w:iCs/>
+          <w:color w:val="000000" w:themeColor="text1"/>
+          <w:lang w:val="en-US"/>
+        </w:rPr>
+        <w:t>: họ và tên, địa chỉ, ngày tháng năm sinh</w:t>
+      </w:r>
+    </w:p>
+    <w:p>
+      <w:pPr>
+        <w:spacing w:line="360" w:lineRule="auto"/>
+        <w:jc w:val="both"/>
+        <w:rPr>
+          <w:iCs/>
+          <w:color w:val="000000" w:themeColor="text1"/>
+          <w:lang w:val="en-US"/>
+        </w:rPr>
+      </w:pPr>
+      <w:r>
+        <w:rPr>
+          <w:iCs/>
+          <w:color w:val="000000" w:themeColor="text1"/>
+          <w:lang w:val="en-US"/>
+        </w:rPr>
+        <w:tab/>
+        <w:t>- Khách hàng có thể thay đổi mật khẩu của tài khoản.</w:t>
+      </w:r>
+    </w:p>
+    <w:p>
+      <w:pPr>
+        <w:spacing w:line="360" w:lineRule="auto"/>
+        <w:jc w:val="both"/>
+        <w:rPr>
+          <w:iCs/>
+          <w:color w:val="000000" w:themeColor="text1"/>
+          <w:lang w:val="en-US"/>
+        </w:rPr>
+      </w:pPr>
+      <w:r>
+        <w:rPr>
+          <w:iCs/>
+          <w:color w:val="000000" w:themeColor="text1"/>
+          <w:lang w:val="en-US"/>
+        </w:rPr>
+        <w:tab/>
+        <w:t xml:space="preserve">- Khách hàng có thể xem danh sách các đơn hàng. Hệ thống sẽ hiển thị mã đơn hàng, </w:t>
+      </w:r>
+      <w:r>
+        <w:rPr>
+          <w:iCs/>
+          <w:color w:val="000000" w:themeColor="text1"/>
+          <w:lang w:val="en-US"/>
+        </w:rPr>
+        <w:t>tổng tiền, trạng thái đơn hàng.</w:t>
+      </w:r>
+    </w:p>
+    <w:p>
+      <w:pPr>
+        <w:spacing w:line="360" w:lineRule="auto"/>
+        <w:jc w:val="both"/>
+        <w:rPr>
+          <w:iCs/>
+          <w:color w:val="000000" w:themeColor="text1"/>
+          <w:lang w:val="en-US"/>
+        </w:rPr>
+      </w:pPr>
+      <w:r>
+        <w:rPr>
+          <w:iCs/>
+          <w:color w:val="000000" w:themeColor="text1"/>
+          <w:lang w:val="en-US"/>
+        </w:rPr>
+        <w:tab/>
+        <w:t>- Trong khi xem danh sách các đơn hàng, khách hàng</w:t>
+      </w:r>
+      <w:r>
+        <w:rPr>
+          <w:iCs/>
+          <w:color w:val="000000" w:themeColor="text1"/>
+          <w:lang w:val="en-US"/>
+        </w:rPr>
+        <w:t xml:space="preserve"> có thể xem chi tiết của từng đơn hàng. Hệ thống sẽ hiển thị thông tin đầy đủ của đơn hàng.</w:t>
+      </w:r>
+    </w:p>
+    <w:p>
+      <w:pPr>
+        <w:spacing w:line="360" w:lineRule="auto"/>
+        <w:jc w:val="both"/>
+        <w:rPr>
+          <w:iCs/>
+          <w:color w:val="000000" w:themeColor="text1"/>
+          <w:lang w:val="en-US"/>
+        </w:rPr>
+      </w:pPr>
+      <w:r>
+        <w:rPr>
+          <w:iCs/>
+          <w:color w:val="000000" w:themeColor="text1"/>
+          <w:lang w:val="en-US"/>
+        </w:rPr>
+        <w:tab/>
+        <w:t xml:space="preserve">* </w:t>
+      </w:r>
+      <w:r>
+        <w:rPr>
+          <w:iCs/>
+          <w:color w:val="000000" w:themeColor="text1"/>
+          <w:lang w:val="en-US"/>
+        </w:rPr>
+        <w:t>Quản trị viên</w:t>
+      </w:r>
+      <w:r>
+        <w:rPr>
+          <w:iCs/>
+          <w:color w:val="000000" w:themeColor="text1"/>
+          <w:lang w:val="en-US"/>
+        </w:rPr>
+        <w:t>:</w:t>
+      </w:r>
+    </w:p>
+    <w:p>
+      <w:pPr>
+        <w:spacing w:line="360" w:lineRule="auto"/>
+        <w:jc w:val="both"/>
+        <w:rPr>
+          <w:iCs/>
+          <w:color w:val="000000" w:themeColor="text1"/>
+          <w:lang w:val="en-US"/>
+        </w:rPr>
+      </w:pPr>
+      <w:r>
+        <w:rPr>
+          <w:iCs/>
+          <w:color w:val="000000" w:themeColor="text1"/>
+          <w:lang w:val="en-US"/>
+        </w:rPr>
+        <w:tab/>
+        <w:t>- Chỉ có tài khoản được cấp quyền mới có thể quản lý hệ thống.</w:t>
+      </w:r>
+    </w:p>
+    <w:p>
+      <w:pPr>
+        <w:spacing w:line="360" w:lineRule="auto"/>
+        <w:jc w:val="both"/>
+        <w:rPr>
+          <w:iCs/>
+          <w:color w:val="000000" w:themeColor="text1"/>
+          <w:lang w:val="en-US"/>
+        </w:rPr>
+      </w:pPr>
+      <w:r>
+        <w:rPr>
+          <w:iCs/>
+          <w:color w:val="000000" w:themeColor="text1"/>
+          <w:lang w:val="en-US"/>
+        </w:rPr>
+        <w:tab/>
+        <w:t xml:space="preserve">- </w:t>
+      </w:r>
+      <w:r>
+        <w:rPr>
+          <w:iCs/>
+          <w:color w:val="000000" w:themeColor="text1"/>
+          <w:lang w:val="en-US"/>
+        </w:rPr>
+        <w:t>Quản trị viên</w:t>
+      </w:r>
+      <w:r>
+        <w:rPr>
+          <w:iCs/>
+          <w:color w:val="000000" w:themeColor="text1"/>
+          <w:lang w:val="en-US"/>
+        </w:rPr>
+        <w:t xml:space="preserve"> </w:t>
+      </w:r>
+      <w:r>
+        <w:rPr>
+          <w:iCs/>
+          <w:color w:val="000000" w:themeColor="text1"/>
+          <w:lang w:val="en-US"/>
+        </w:rPr>
+        <w:t>cũng có thông tin như khách hàng</w:t>
+      </w:r>
+      <w:r>
+        <w:rPr>
+          <w:iCs/>
+          <w:color w:val="000000" w:themeColor="text1"/>
+          <w:lang w:val="en-US"/>
+        </w:rPr>
+        <w:t xml:space="preserve"> và các chức năng của tài khoản được cấp quyền quản trị viên cũng giống như tài khoản của khách hàng cộng với các chức năng được liệt kê dưới đây:</w:t>
+      </w:r>
+    </w:p>
+    <w:p>
+      <w:pPr>
+        <w:pStyle w:val="ListParagraph"/>
+        <w:numPr>
+          <w:ilvl w:val="0"/>
+          <w:numId w:val="35"/>
+        </w:numPr>
+        <w:spacing w:line="360" w:lineRule="auto"/>
+        <w:jc w:val="both"/>
+        <w:rPr>
+          <w:iCs/>
+          <w:color w:val="000000" w:themeColor="text1"/>
+          <w:lang w:val="en-US"/>
+        </w:rPr>
+      </w:pPr>
+      <w:r>
+        <w:rPr>
+          <w:iCs/>
+          <w:color w:val="000000" w:themeColor="text1"/>
+          <w:lang w:val="en-US"/>
+        </w:rPr>
+        <w:t>Quản trị viên</w:t>
+      </w:r>
+      <w:r>
+        <w:rPr>
+          <w:iCs/>
+          <w:color w:val="000000" w:themeColor="text1"/>
+          <w:lang w:val="en-US"/>
+        </w:rPr>
+        <w:t xml:space="preserve"> có thể xem danh sách các tài khoản.</w:t>
+      </w:r>
+      <w:r>
+        <w:rPr>
+          <w:iCs/>
+          <w:color w:val="000000" w:themeColor="text1"/>
+          <w:lang w:val="en-US"/>
+        </w:rPr>
+        <w:t xml:space="preserve"> </w:t>
+      </w:r>
+      <w:r>
+        <w:rPr>
+          <w:iCs/>
+          <w:color w:val="000000" w:themeColor="text1"/>
+          <w:lang w:val="en-US"/>
+        </w:rPr>
+        <w:t>Trong khi đó, q</w:t>
+      </w:r>
+      <w:r>
+        <w:rPr>
+          <w:iCs/>
+          <w:color w:val="000000" w:themeColor="text1"/>
+          <w:lang w:val="en-US"/>
+        </w:rPr>
+        <w:t xml:space="preserve">uản trị viên </w:t>
+      </w:r>
+      <w:r>
+        <w:rPr>
+          <w:iCs/>
+          <w:color w:val="000000" w:themeColor="text1"/>
+          <w:lang w:val="en-US"/>
+        </w:rPr>
+        <w:lastRenderedPageBreak/>
+        <w:t>có thể tìm kiếm tài khoản, hệ thống sẽ hiển thị danh sách tài khoản tương ứng với dữ liệu nhập vào.</w:t>
+      </w:r>
+    </w:p>
+    <w:p>
+      <w:pPr>
+        <w:pStyle w:val="ListParagraph"/>
+        <w:numPr>
+          <w:ilvl w:val="0"/>
+          <w:numId w:val="35"/>
+        </w:numPr>
+        <w:spacing w:line="360" w:lineRule="auto"/>
+        <w:jc w:val="both"/>
+        <w:rPr>
+          <w:iCs/>
+          <w:color w:val="000000" w:themeColor="text1"/>
+          <w:lang w:val="en-US"/>
+        </w:rPr>
+      </w:pPr>
+      <w:r>
+        <w:rPr>
+          <w:iCs/>
+          <w:color w:val="000000" w:themeColor="text1"/>
+          <w:lang w:val="en-US"/>
+        </w:rPr>
+        <w:t xml:space="preserve">Trong khi xem danh sách tài khoản, </w:t>
+      </w:r>
+      <w:r>
+        <w:rPr>
+          <w:iCs/>
+          <w:color w:val="000000" w:themeColor="text1"/>
+          <w:lang w:val="en-US"/>
+        </w:rPr>
+        <w:t>Quản trị viên</w:t>
+      </w:r>
+      <w:r>
+        <w:rPr>
+          <w:iCs/>
+          <w:color w:val="000000" w:themeColor="text1"/>
+          <w:lang w:val="en-US"/>
+        </w:rPr>
+        <w:t xml:space="preserve"> có thể xem thông tin chi tiết trừ mật khẩu của tài khoản hoặc xóa tài khoản bất kỳ.</w:t>
+      </w:r>
+    </w:p>
+    <w:p>
+      <w:pPr>
+        <w:pStyle w:val="ListParagraph"/>
+        <w:numPr>
+          <w:ilvl w:val="0"/>
+          <w:numId w:val="35"/>
+        </w:numPr>
+        <w:spacing w:line="360" w:lineRule="auto"/>
+        <w:jc w:val="both"/>
+        <w:rPr>
+          <w:iCs/>
+          <w:color w:val="000000" w:themeColor="text1"/>
+          <w:lang w:val="en-US"/>
+        </w:rPr>
+      </w:pPr>
+      <w:r>
+        <w:rPr>
+          <w:iCs/>
+          <w:color w:val="000000" w:themeColor="text1"/>
+          <w:lang w:val="en-US"/>
+        </w:rPr>
+        <w:t>Quản</w:t>
+      </w:r>
+      <w:r>
+        <w:rPr>
+          <w:iCs/>
+          <w:color w:val="000000" w:themeColor="text1"/>
+          <w:lang w:val="en-US"/>
+        </w:rPr>
+        <w:t xml:space="preserve"> lý hệ thống có thể thêm, xóa, sửa các sản phẩm có trong cửa hàng.</w:t>
+      </w:r>
+    </w:p>
+    <w:p>
+      <w:pPr>
+        <w:pStyle w:val="ListParagraph"/>
+        <w:numPr>
+          <w:ilvl w:val="0"/>
+          <w:numId w:val="35"/>
+        </w:numPr>
+        <w:spacing w:line="360" w:lineRule="auto"/>
+        <w:jc w:val="both"/>
+        <w:rPr>
+          <w:iCs/>
+          <w:color w:val="000000" w:themeColor="text1"/>
+          <w:lang w:val="en-US"/>
+        </w:rPr>
+      </w:pPr>
+      <w:r>
+        <w:rPr>
+          <w:iCs/>
+          <w:color w:val="000000" w:themeColor="text1"/>
+          <w:lang w:val="en-US"/>
+        </w:rPr>
+        <w:t>Quản lý hệ thống có thể xem danh sách các đơn hàng của mọi tài khoản</w:t>
+      </w:r>
+      <w:r>
+        <w:rPr>
+          <w:iCs/>
+          <w:color w:val="000000" w:themeColor="text1"/>
+          <w:lang w:val="en-US"/>
+        </w:rPr>
+        <w:t>.Trong khi đó, q</w:t>
+      </w:r>
+      <w:r>
+        <w:rPr>
+          <w:iCs/>
+          <w:color w:val="000000" w:themeColor="text1"/>
+          <w:lang w:val="en-US"/>
+        </w:rPr>
+        <w:t xml:space="preserve">uản trị viên có thể tìm kiếm </w:t>
+      </w:r>
+      <w:r>
+        <w:rPr>
+          <w:iCs/>
+          <w:color w:val="000000" w:themeColor="text1"/>
+          <w:lang w:val="en-US"/>
+        </w:rPr>
+        <w:t>đơn hàng</w:t>
+      </w:r>
+      <w:r>
+        <w:rPr>
+          <w:iCs/>
+          <w:color w:val="000000" w:themeColor="text1"/>
+          <w:lang w:val="en-US"/>
+        </w:rPr>
+        <w:t xml:space="preserve">, hệ thống sẽ hiển thị danh sách </w:t>
+      </w:r>
+      <w:r>
+        <w:rPr>
+          <w:iCs/>
+          <w:color w:val="000000" w:themeColor="text1"/>
+          <w:lang w:val="en-US"/>
+        </w:rPr>
+        <w:t>đơn hàng</w:t>
+      </w:r>
+      <w:r>
+        <w:rPr>
+          <w:iCs/>
+          <w:color w:val="000000" w:themeColor="text1"/>
+          <w:lang w:val="en-US"/>
+        </w:rPr>
+        <w:t xml:space="preserve"> </w:t>
+      </w:r>
+      <w:r>
+        <w:rPr>
+          <w:iCs/>
+          <w:color w:val="000000" w:themeColor="text1"/>
+          <w:lang w:val="en-US"/>
+        </w:rPr>
+        <w:t xml:space="preserve"> tương ứng với dữ liệu nhập vào.</w:t>
+      </w:r>
+    </w:p>
+    <w:p>
+      <w:pPr>
+        <w:pStyle w:val="ListParagraph"/>
+        <w:numPr>
+          <w:ilvl w:val="0"/>
+          <w:numId w:val="35"/>
+        </w:numPr>
+        <w:spacing w:line="360" w:lineRule="auto"/>
+        <w:jc w:val="both"/>
+        <w:rPr>
+          <w:iCs/>
+          <w:color w:val="000000" w:themeColor="text1"/>
+          <w:lang w:val="en-US"/>
+        </w:rPr>
+      </w:pPr>
+      <w:r>
+        <w:rPr>
+          <w:iCs/>
+          <w:color w:val="000000" w:themeColor="text1"/>
+          <w:lang w:val="en-US"/>
+        </w:rPr>
+        <w:t>Trong khi xem danh sách đơn hàng, quản lý có thể xem chi tiết của một đơn hàng hoặc xóa đơn hàng.</w:t>
+      </w:r>
+    </w:p>
+    <w:p>
+      <w:pPr>
+        <w:spacing w:line="360" w:lineRule="auto"/>
+        <w:jc w:val="both"/>
+        <w:rPr>
+          <w:iCs/>
+          <w:color w:val="000000" w:themeColor="text1"/>
+          <w:lang w:val="en-US"/>
+        </w:rPr>
+      </w:pPr>
+      <w:r>
+        <w:rPr>
+          <w:iCs/>
+          <w:color w:val="000000" w:themeColor="text1"/>
+          <w:lang w:val="en-US"/>
+        </w:rPr>
+        <w:tab/>
+      </w:r>
+    </w:p>
+    <w:p>
+      <w:pPr>
+        <w:spacing w:line="360" w:lineRule="auto"/>
+        <w:jc w:val="both"/>
+        <w:rPr>
+          <w:iCs/>
+          <w:color w:val="000000" w:themeColor="text1"/>
+          <w:lang w:val="en-US"/>
+        </w:rPr>
+      </w:pPr>
+      <w:r>
+        <w:rPr>
+          <w:iCs/>
+          <w:color w:val="000000" w:themeColor="text1"/>
+          <w:lang w:val="en-US"/>
+        </w:rPr>
+        <w:tab/>
+      </w:r>
+    </w:p>
+    <w:p>
+      <w:pPr>
+        <w:spacing w:line="360" w:lineRule="auto"/>
+        <w:ind w:left="360"/>
+        <w:jc w:val="both"/>
+        <w:rPr>
+          <w:iCs/>
+          <w:color w:val="000000" w:themeColor="text1"/>
+          <w:lang w:val="en-US"/>
+        </w:rPr>
+      </w:pPr>
     </w:p>
     <w:sectPr>
-      <w:headerReference w:type="default" r:id="rId13"/>
-      <w:footerReference w:type="default" r:id="rId14"/>
+      <w:headerReference w:type="default" r:id="rId9"/>
+      <w:footerReference w:type="default" r:id="rId10"/>
       <w:pgSz w:w="11907" w:h="16839" w:code="9"/>
       <w:pgMar w:top="1440" w:right="1440" w:bottom="1440" w:left="1440" w:header="720" w:footer="720" w:gutter="0"/>
       <w:pgNumType w:start="1"/>
@@ -1466,16 +2369,6 @@
 </file>
 
 <file path=word/footer1.xml><?xml version="1.0" encoding="utf-8"?>
-<w:ftr xmlns:wpc="http://schemas.microsoft.com/office/word/2010/wordprocessingCanvas" xmlns:cx="http://schemas.microsoft.com/office/drawing/2014/chartex" xmlns:cx1="http://schemas.microsoft.com/office/drawing/2015/9/8/chartex" xmlns:cx2="http://schemas.microsoft.com/office/drawing/2015/10/21/chartex" xmlns:cx3="http://schemas.microsoft.com/office/drawing/2016/5/9/chartex" xmlns:cx4="http://schemas.microsoft.com/office/drawing/2016/5/10/chartex" xmlns:cx5="http://schemas.microsoft.com/office/drawing/2016/5/11/chartex" xmlns:cx6="http://schemas.microsoft.com/office/drawing/2016/5/12/chartex" xmlns:cx7="http://schemas.microsoft.com/office/drawing/2016/5/13/chartex" xmlns:cx8="http://schemas.microsoft.com/office/drawing/2016/5/14/chartex" xmlns:mc="http://schemas.openxmlformats.org/markup-compatibility/2006" xmlns:aink="http://schemas.microsoft.com/office/drawing/2016/ink" xmlns:am3d="http://schemas.microsoft.com/office/drawing/2017/model3d" xmlns:o="urn:schemas-microsoft-com:office:office" xmlns:r="http://schemas.openxmlformats.org/officeDocument/2006/relationships" xmlns:m="http://schemas.openxmlformats.org/officeDocument/2006/math" xmlns:v="urn:schemas-microsoft-com:vml" xmlns:wp14="http://schemas.microsoft.com/office/word/2010/wordprocessingDrawing" xmlns:wp="http://schemas.openxmlformats.org/drawingml/2006/wordprocessingDrawing" xmlns:w10="urn:schemas-microsoft-com:office:word" xmlns:w="http://schemas.openxmlformats.org/wordprocessingml/2006/main" xmlns:w14="http://schemas.microsoft.com/office/word/2010/wordml" xmlns:w15="http://schemas.microsoft.com/office/word/2012/wordml" xmlns:w16cex="http://schemas.microsoft.com/office/word/2018/wordml/cex" xmlns:w16cid="http://schemas.microsoft.com/office/word/2016/wordml/cid" xmlns:w16="http://schemas.microsoft.com/office/word/2018/wordml" xmlns:w16se="http://schemas.microsoft.com/office/word/2015/wordml/symex" xmlns:wpg="http://schemas.microsoft.com/office/word/2010/wordprocessingGroup" xmlns:wpi="http://schemas.microsoft.com/office/word/2010/wordprocessingInk" xmlns:wne="http://schemas.microsoft.com/office/word/2006/wordml" xmlns:wps="http://schemas.microsoft.com/office/word/2010/wordprocessingShape" mc:Ignorable="w14 w15 w16se w16cid w16 w16cex wp14">
-  <w:p>
-    <w:pPr>
-      <w:pStyle w:val="Footer"/>
-    </w:pPr>
-  </w:p>
-</w:ftr>
-</file>
-
-<file path=word/footer2.xml><?xml version="1.0" encoding="utf-8"?>
 <w:ftr xmlns:wpc="http://schemas.microsoft.com/office/word/2010/wordprocessingCanvas" xmlns:cx="http://schemas.microsoft.com/office/drawing/2014/chartex" xmlns:cx1="http://schemas.microsoft.com/office/drawing/2015/9/8/chartex" xmlns:cx2="http://schemas.microsoft.com/office/drawing/2015/10/21/chartex" xmlns:cx3="http://schemas.microsoft.com/office/drawing/2016/5/9/chartex" xmlns:cx4="http://schemas.microsoft.com/office/drawing/2016/5/10/chartex" xmlns:cx5="http://schemas.microsoft.com/office/drawing/2016/5/11/chartex" xmlns:cx6="http://schemas.microsoft.com/office/drawing/2016/5/12/chartex" xmlns:cx7="http://schemas.microsoft.com/office/drawing/2016/5/13/chartex" xmlns:cx8="http://schemas.microsoft.com/office/drawing/2016/5/14/chartex" xmlns:mc="http://schemas.openxmlformats.org/markup-compatibility/2006" xmlns:aink="http://schemas.microsoft.com/office/drawing/2016/ink" xmlns:am3d="http://schemas.microsoft.com/office/drawing/2017/model3d" xmlns:o="urn:schemas-microsoft-com:office:office" xmlns:r="http://schemas.openxmlformats.org/officeDocument/2006/relationships" xmlns:m="http://schemas.openxmlformats.org/officeDocument/2006/math" xmlns:v="urn:schemas-microsoft-com:vml" xmlns:wp14="http://schemas.microsoft.com/office/word/2010/wordprocessingDrawing" xmlns:wp="http://schemas.openxmlformats.org/drawingml/2006/wordprocessingDrawing" xmlns:w10="urn:schemas-microsoft-com:office:word" xmlns:w="http://schemas.openxmlformats.org/wordprocessingml/2006/main" xmlns:w14="http://schemas.microsoft.com/office/word/2010/wordml" xmlns:w15="http://schemas.microsoft.com/office/word/2012/wordml" xmlns:w16cex="http://schemas.microsoft.com/office/word/2018/wordml/cex" xmlns:w16cid="http://schemas.microsoft.com/office/word/2016/wordml/cid" xmlns:w16="http://schemas.microsoft.com/office/word/2018/wordml" xmlns:w16se="http://schemas.microsoft.com/office/word/2015/wordml/symex" xmlns:wpg="http://schemas.microsoft.com/office/word/2010/wordprocessingGroup" xmlns:wpi="http://schemas.microsoft.com/office/word/2010/wordprocessingInk" xmlns:wne="http://schemas.microsoft.com/office/word/2006/wordml" xmlns:wps="http://schemas.microsoft.com/office/word/2010/wordprocessingShape" mc:Ignorable="w14 w15 w16se w16cid w16 w16cex wp14">
   <w:p>
     <w:pPr>
@@ -1564,17 +2457,7 @@
 </w:ftr>
 </file>
 
-<file path=word/footer3.xml><?xml version="1.0" encoding="utf-8"?>
-<w:ftr xmlns:wpc="http://schemas.microsoft.com/office/word/2010/wordprocessingCanvas" xmlns:cx="http://schemas.microsoft.com/office/drawing/2014/chartex" xmlns:cx1="http://schemas.microsoft.com/office/drawing/2015/9/8/chartex" xmlns:cx2="http://schemas.microsoft.com/office/drawing/2015/10/21/chartex" xmlns:cx3="http://schemas.microsoft.com/office/drawing/2016/5/9/chartex" xmlns:cx4="http://schemas.microsoft.com/office/drawing/2016/5/10/chartex" xmlns:cx5="http://schemas.microsoft.com/office/drawing/2016/5/11/chartex" xmlns:cx6="http://schemas.microsoft.com/office/drawing/2016/5/12/chartex" xmlns:cx7="http://schemas.microsoft.com/office/drawing/2016/5/13/chartex" xmlns:cx8="http://schemas.microsoft.com/office/drawing/2016/5/14/chartex" xmlns:mc="http://schemas.openxmlformats.org/markup-compatibility/2006" xmlns:aink="http://schemas.microsoft.com/office/drawing/2016/ink" xmlns:am3d="http://schemas.microsoft.com/office/drawing/2017/model3d" xmlns:o="urn:schemas-microsoft-com:office:office" xmlns:r="http://schemas.openxmlformats.org/officeDocument/2006/relationships" xmlns:m="http://schemas.openxmlformats.org/officeDocument/2006/math" xmlns:v="urn:schemas-microsoft-com:vml" xmlns:wp14="http://schemas.microsoft.com/office/word/2010/wordprocessingDrawing" xmlns:wp="http://schemas.openxmlformats.org/drawingml/2006/wordprocessingDrawing" xmlns:w10="urn:schemas-microsoft-com:office:word" xmlns:w="http://schemas.openxmlformats.org/wordprocessingml/2006/main" xmlns:w14="http://schemas.microsoft.com/office/word/2010/wordml" xmlns:w15="http://schemas.microsoft.com/office/word/2012/wordml" xmlns:w16cex="http://schemas.microsoft.com/office/word/2018/wordml/cex" xmlns:w16cid="http://schemas.microsoft.com/office/word/2016/wordml/cid" xmlns:w16="http://schemas.microsoft.com/office/word/2018/wordml" xmlns:w16se="http://schemas.microsoft.com/office/word/2015/wordml/symex" xmlns:wpg="http://schemas.microsoft.com/office/word/2010/wordprocessingGroup" xmlns:wpi="http://schemas.microsoft.com/office/word/2010/wordprocessingInk" xmlns:wne="http://schemas.microsoft.com/office/word/2006/wordml" xmlns:wps="http://schemas.microsoft.com/office/word/2010/wordprocessingShape" mc:Ignorable="w14 w15 w16se w16cid w16 w16cex wp14">
-  <w:p>
-    <w:pPr>
-      <w:pStyle w:val="Footer"/>
-    </w:pPr>
-  </w:p>
-</w:ftr>
-</file>
-
-<file path=word/footer4.xml><?xml version="1.0" encoding="utf-8"?>
+<file path=word/footer2.xml><?xml version="1.0" encoding="utf-8"?>
 <w:ftr xmlns:wpc="http://schemas.microsoft.com/office/word/2010/wordprocessingCanvas" xmlns:cx="http://schemas.microsoft.com/office/drawing/2014/chartex" xmlns:cx1="http://schemas.microsoft.com/office/drawing/2015/9/8/chartex" xmlns:cx2="http://schemas.microsoft.com/office/drawing/2015/10/21/chartex" xmlns:cx3="http://schemas.microsoft.com/office/drawing/2016/5/9/chartex" xmlns:cx4="http://schemas.microsoft.com/office/drawing/2016/5/10/chartex" xmlns:cx5="http://schemas.microsoft.com/office/drawing/2016/5/11/chartex" xmlns:cx6="http://schemas.microsoft.com/office/drawing/2016/5/12/chartex" xmlns:cx7="http://schemas.microsoft.com/office/drawing/2016/5/13/chartex" xmlns:cx8="http://schemas.microsoft.com/office/drawing/2016/5/14/chartex" xmlns:mc="http://schemas.openxmlformats.org/markup-compatibility/2006" xmlns:aink="http://schemas.microsoft.com/office/drawing/2016/ink" xmlns:am3d="http://schemas.microsoft.com/office/drawing/2017/model3d" xmlns:o="urn:schemas-microsoft-com:office:office" xmlns:r="http://schemas.openxmlformats.org/officeDocument/2006/relationships" xmlns:m="http://schemas.openxmlformats.org/officeDocument/2006/math" xmlns:v="urn:schemas-microsoft-com:vml" xmlns:wp14="http://schemas.microsoft.com/office/word/2010/wordprocessingDrawing" xmlns:wp="http://schemas.openxmlformats.org/drawingml/2006/wordprocessingDrawing" xmlns:w10="urn:schemas-microsoft-com:office:word" xmlns:w="http://schemas.openxmlformats.org/wordprocessingml/2006/main" xmlns:w14="http://schemas.microsoft.com/office/word/2010/wordml" xmlns:w15="http://schemas.microsoft.com/office/word/2012/wordml" xmlns:w16cex="http://schemas.microsoft.com/office/word/2018/wordml/cex" xmlns:w16cid="http://schemas.microsoft.com/office/word/2016/wordml/cid" xmlns:w16="http://schemas.microsoft.com/office/word/2018/wordml" xmlns:w16se="http://schemas.microsoft.com/office/word/2015/wordml/symex" xmlns:wpg="http://schemas.microsoft.com/office/word/2010/wordprocessingGroup" xmlns:wpi="http://schemas.microsoft.com/office/word/2010/wordprocessingInk" xmlns:wne="http://schemas.microsoft.com/office/word/2006/wordml" xmlns:wps="http://schemas.microsoft.com/office/word/2010/wordprocessingShape" mc:Ignorable="w14 w15 w16se w16cid w16 w16cex wp14">
   <w:tbl>
     <w:tblPr>
@@ -1771,16 +2654,6 @@
     <w:pPr>
       <w:pStyle w:val="Header"/>
     </w:pPr>
-  </w:p>
-</w:hdr>
-</file>
-
-<file path=word/header2.xml><?xml version="1.0" encoding="utf-8"?>
-<w:hdr xmlns:wpc="http://schemas.microsoft.com/office/word/2010/wordprocessingCanvas" xmlns:cx="http://schemas.microsoft.com/office/drawing/2014/chartex" xmlns:cx1="http://schemas.microsoft.com/office/drawing/2015/9/8/chartex" xmlns:cx2="http://schemas.microsoft.com/office/drawing/2015/10/21/chartex" xmlns:cx3="http://schemas.microsoft.com/office/drawing/2016/5/9/chartex" xmlns:cx4="http://schemas.microsoft.com/office/drawing/2016/5/10/chartex" xmlns:cx5="http://schemas.microsoft.com/office/drawing/2016/5/11/chartex" xmlns:cx6="http://schemas.microsoft.com/office/drawing/2016/5/12/chartex" xmlns:cx7="http://schemas.microsoft.com/office/drawing/2016/5/13/chartex" xmlns:cx8="http://schemas.microsoft.com/office/drawing/2016/5/14/chartex" xmlns:mc="http://schemas.openxmlformats.org/markup-compatibility/2006" xmlns:aink="http://schemas.microsoft.com/office/drawing/2016/ink" xmlns:am3d="http://schemas.microsoft.com/office/drawing/2017/model3d" xmlns:o="urn:schemas-microsoft-com:office:office" xmlns:r="http://schemas.openxmlformats.org/officeDocument/2006/relationships" xmlns:m="http://schemas.openxmlformats.org/officeDocument/2006/math" xmlns:v="urn:schemas-microsoft-com:vml" xmlns:wp14="http://schemas.microsoft.com/office/word/2010/wordprocessingDrawing" xmlns:wp="http://schemas.openxmlformats.org/drawingml/2006/wordprocessingDrawing" xmlns:w10="urn:schemas-microsoft-com:office:word" xmlns:w="http://schemas.openxmlformats.org/wordprocessingml/2006/main" xmlns:w14="http://schemas.microsoft.com/office/word/2010/wordml" xmlns:w15="http://schemas.microsoft.com/office/word/2012/wordml" xmlns:w16cex="http://schemas.microsoft.com/office/word/2018/wordml/cex" xmlns:w16cid="http://schemas.microsoft.com/office/word/2016/wordml/cid" xmlns:w16="http://schemas.microsoft.com/office/word/2018/wordml" xmlns:w16se="http://schemas.microsoft.com/office/word/2015/wordml/symex" xmlns:wpg="http://schemas.microsoft.com/office/word/2010/wordprocessingGroup" xmlns:wpi="http://schemas.microsoft.com/office/word/2010/wordprocessingInk" xmlns:wne="http://schemas.microsoft.com/office/word/2006/wordml" xmlns:wps="http://schemas.microsoft.com/office/word/2010/wordprocessingShape" mc:Ignorable="w14 w15 w16se w16cid w16 w16cex wp14">
-  <w:p>
-    <w:pPr>
-      <w:pStyle w:val="Header"/>
-    </w:pPr>
     <w:r>
       <w:rPr>
         <w:noProof/>
@@ -1929,7 +2802,7 @@
         </mc:Choice>
         <mc:Fallback>
           <w:pict>
-            <v:shape w14:anchorId="7066669D" id="Freeform 1" o:spid="_x0000_s1026" style="position:absolute;margin-left:0;margin-top:0;width:93.15pt;height:813pt;flip:x;z-index:251659264;visibility:visible;mso-wrap-style:square;mso-width-percent:0;mso-height-percent:0;mso-wrap-distance-left:9pt;mso-wrap-distance-top:0;mso-wrap-distance-right:9pt;mso-wrap-distance-bottom:0;mso-position-horizontal:absolute;mso-position-horizontal-relative:page;mso-position-vertical:absolute;mso-position-vertical-relative:page;mso-width-percent:0;mso-height-percent:0;mso-width-relative:page;mso-height-relative:page;v-text-anchor:top" coordsize="502,3168" o:gfxdata="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" path="m502,c93,,93,,93,,146,383,323,1900,,3168v502,,502,,502,l502,xe" fillcolor="#8db3e2" stroked="f" strokecolor="#212120">
+            <v:shape w14:anchorId="4AF5AACB" id="Freeform 1" o:spid="_x0000_s1026" style="position:absolute;margin-left:0;margin-top:0;width:93.15pt;height:813pt;flip:x;z-index:251659264;visibility:visible;mso-wrap-style:square;mso-width-percent:0;mso-height-percent:0;mso-wrap-distance-left:9pt;mso-wrap-distance-top:0;mso-wrap-distance-right:9pt;mso-wrap-distance-bottom:0;mso-position-horizontal:absolute;mso-position-horizontal-relative:page;mso-position-vertical:absolute;mso-position-vertical-relative:page;mso-width-percent:0;mso-height-percent:0;mso-width-relative:page;mso-height-relative:page;v-text-anchor:top" coordsize="502,3168" o:gfxdata="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" path="m502,c93,,93,,93,,146,383,323,1900,,3168v502,,502,,502,l502,xe" fillcolor="#8db3e2" stroked="f" strokecolor="#212120">
               <v:fill color2="#1f497d" rotate="t" focus="100%" type="gradient"/>
               <v:shadow color="#8c8682"/>
               <v:path arrowok="t" o:connecttype="custom" o:connectlocs="1183005,0;219162,0;0,10325100;1183005,10325100;1183005,0" o:connectangles="0,0,0,0,0"/>
@@ -2089,17 +2962,7 @@
 </w:hdr>
 </file>
 
-<file path=word/header3.xml><?xml version="1.0" encoding="utf-8"?>
-<w:hdr xmlns:wpc="http://schemas.microsoft.com/office/word/2010/wordprocessingCanvas" xmlns:cx="http://schemas.microsoft.com/office/drawing/2014/chartex" xmlns:cx1="http://schemas.microsoft.com/office/drawing/2015/9/8/chartex" xmlns:cx2="http://schemas.microsoft.com/office/drawing/2015/10/21/chartex" xmlns:cx3="http://schemas.microsoft.com/office/drawing/2016/5/9/chartex" xmlns:cx4="http://schemas.microsoft.com/office/drawing/2016/5/10/chartex" xmlns:cx5="http://schemas.microsoft.com/office/drawing/2016/5/11/chartex" xmlns:cx6="http://schemas.microsoft.com/office/drawing/2016/5/12/chartex" xmlns:cx7="http://schemas.microsoft.com/office/drawing/2016/5/13/chartex" xmlns:cx8="http://schemas.microsoft.com/office/drawing/2016/5/14/chartex" xmlns:mc="http://schemas.openxmlformats.org/markup-compatibility/2006" xmlns:aink="http://schemas.microsoft.com/office/drawing/2016/ink" xmlns:am3d="http://schemas.microsoft.com/office/drawing/2017/model3d" xmlns:o="urn:schemas-microsoft-com:office:office" xmlns:r="http://schemas.openxmlformats.org/officeDocument/2006/relationships" xmlns:m="http://schemas.openxmlformats.org/officeDocument/2006/math" xmlns:v="urn:schemas-microsoft-com:vml" xmlns:wp14="http://schemas.microsoft.com/office/word/2010/wordprocessingDrawing" xmlns:wp="http://schemas.openxmlformats.org/drawingml/2006/wordprocessingDrawing" xmlns:w10="urn:schemas-microsoft-com:office:word" xmlns:w="http://schemas.openxmlformats.org/wordprocessingml/2006/main" xmlns:w14="http://schemas.microsoft.com/office/word/2010/wordml" xmlns:w15="http://schemas.microsoft.com/office/word/2012/wordml" xmlns:w16cex="http://schemas.microsoft.com/office/word/2018/wordml/cex" xmlns:w16cid="http://schemas.microsoft.com/office/word/2016/wordml/cid" xmlns:w16="http://schemas.microsoft.com/office/word/2018/wordml" xmlns:w16se="http://schemas.microsoft.com/office/word/2015/wordml/symex" xmlns:wpg="http://schemas.microsoft.com/office/word/2010/wordprocessingGroup" xmlns:wpi="http://schemas.microsoft.com/office/word/2010/wordprocessingInk" xmlns:wne="http://schemas.microsoft.com/office/word/2006/wordml" xmlns:wps="http://schemas.microsoft.com/office/word/2010/wordprocessingShape" mc:Ignorable="w14 w15 w16se w16cid w16 w16cex wp14">
-  <w:p>
-    <w:pPr>
-      <w:pStyle w:val="Header"/>
-    </w:pPr>
-  </w:p>
-</w:hdr>
-</file>
-
-<file path=word/header4.xml><?xml version="1.0" encoding="utf-8"?>
+<file path=word/header2.xml><?xml version="1.0" encoding="utf-8"?>
 <w:hdr xmlns:wpc="http://schemas.microsoft.com/office/word/2010/wordprocessingCanvas" xmlns:cx="http://schemas.microsoft.com/office/drawing/2014/chartex" xmlns:cx1="http://schemas.microsoft.com/office/drawing/2015/9/8/chartex" xmlns:cx2="http://schemas.microsoft.com/office/drawing/2015/10/21/chartex" xmlns:cx3="http://schemas.microsoft.com/office/drawing/2016/5/9/chartex" xmlns:cx4="http://schemas.microsoft.com/office/drawing/2016/5/10/chartex" xmlns:cx5="http://schemas.microsoft.com/office/drawing/2016/5/11/chartex" xmlns:cx6="http://schemas.microsoft.com/office/drawing/2016/5/12/chartex" xmlns:cx7="http://schemas.microsoft.com/office/drawing/2016/5/13/chartex" xmlns:cx8="http://schemas.microsoft.com/office/drawing/2016/5/14/chartex" xmlns:mc="http://schemas.openxmlformats.org/markup-compatibility/2006" xmlns:aink="http://schemas.microsoft.com/office/drawing/2016/ink" xmlns:am3d="http://schemas.microsoft.com/office/drawing/2017/model3d" xmlns:o="urn:schemas-microsoft-com:office:office" xmlns:r="http://schemas.openxmlformats.org/officeDocument/2006/relationships" xmlns:m="http://schemas.openxmlformats.org/officeDocument/2006/math" xmlns:v="urn:schemas-microsoft-com:vml" xmlns:wp14="http://schemas.microsoft.com/office/word/2010/wordprocessingDrawing" xmlns:wp="http://schemas.openxmlformats.org/drawingml/2006/wordprocessingDrawing" xmlns:w10="urn:schemas-microsoft-com:office:word" xmlns:w="http://schemas.openxmlformats.org/wordprocessingml/2006/main" xmlns:w14="http://schemas.microsoft.com/office/word/2010/wordml" xmlns:w15="http://schemas.microsoft.com/office/word/2012/wordml" xmlns:w16cex="http://schemas.microsoft.com/office/word/2018/wordml/cex" xmlns:w16cid="http://schemas.microsoft.com/office/word/2016/wordml/cid" xmlns:w16="http://schemas.microsoft.com/office/word/2018/wordml" xmlns:w16se="http://schemas.microsoft.com/office/word/2015/wordml/symex" xmlns:wpg="http://schemas.microsoft.com/office/word/2010/wordprocessingGroup" xmlns:wpi="http://schemas.microsoft.com/office/word/2010/wordprocessingInk" xmlns:wne="http://schemas.microsoft.com/office/word/2006/wordml" xmlns:wps="http://schemas.microsoft.com/office/word/2010/wordprocessingShape" mc:Ignorable="w14 w15 w16se w16cid w16 w16cex wp14">
   <w:p>
     <w:pPr>
@@ -2113,7 +2976,7 @@
         <w:lang w:val="en-US"/>
       </w:rPr>
       <w:drawing>
-        <wp:anchor distT="0" distB="0" distL="114300" distR="114300" simplePos="0" relativeHeight="251664384" behindDoc="1" locked="0" layoutInCell="1" allowOverlap="1" wp14:anchorId="763FE7A0" wp14:editId="0CA5D6A5">
+        <wp:anchor distT="0" distB="0" distL="114300" distR="114300" simplePos="0" relativeHeight="251680256" behindDoc="1" locked="0" layoutInCell="1" allowOverlap="1" wp14:anchorId="763FE7A0" wp14:editId="0CA5D6A5">
           <wp:simplePos x="0" y="0"/>
           <wp:positionH relativeFrom="column">
             <wp:posOffset>-538480</wp:posOffset>
@@ -2209,21 +3072,7 @@
               <w:color w:val="0000FF"/>
               <w:lang w:val="en-US"/>
             </w:rPr>
-            <w:t>&lt;</w:t>
-          </w:r>
-          <w:r>
-            <w:rPr>
-              <w:color w:val="0000FF"/>
-              <w:lang w:val="en-US"/>
-            </w:rPr>
-            <w:t>Tên đề tài</w:t>
-          </w:r>
-          <w:r>
-            <w:rPr>
-              <w:color w:val="0000FF"/>
-              <w:lang w:val="en-US"/>
-            </w:rPr>
-            <w:t>&gt;</w:t>
+            <w:t>E-commerce Android Application</w:t>
           </w:r>
         </w:p>
       </w:tc>
@@ -2257,7 +3106,7 @@
               <w:color w:val="0000FF"/>
               <w:lang w:val="en-US"/>
             </w:rPr>
-            <w:t>x.y</w:t>
+            <w:t>1.0</w:t>
           </w:r>
           <w:r>
             <w:rPr>
@@ -2314,7 +3163,7 @@
               <w:color w:val="0000FF"/>
               <w:lang w:val="en-US"/>
             </w:rPr>
-            <w:t>dd/mm/yyyy</w:t>
+            <w:t>18/3/2021</w:t>
           </w:r>
           <w:r>
             <w:rPr>
@@ -2619,6 +3468,119 @@
     </w:lvl>
   </w:abstractNum>
   <w:abstractNum w:abstractNumId="9" w15:restartNumberingAfterBreak="0">
+    <w:nsid w:val="35357B7A"/>
+    <w:multiLevelType w:val="hybridMultilevel"/>
+    <w:tmpl w:val="A87AF0A6"/>
+    <w:lvl w:ilvl="0" w:tplc="04090001">
+      <w:start w:val="1"/>
+      <w:numFmt w:val="bullet"/>
+      <w:lvlText w:val=""/>
+      <w:lvlJc w:val="left"/>
+      <w:pPr>
+        <w:ind w:left="1440" w:hanging="360"/>
+      </w:pPr>
+      <w:rPr>
+        <w:rFonts w:ascii="Symbol" w:hAnsi="Symbol" w:hint="default"/>
+      </w:rPr>
+    </w:lvl>
+    <w:lvl w:ilvl="1" w:tplc="04090003" w:tentative="1">
+      <w:start w:val="1"/>
+      <w:numFmt w:val="bullet"/>
+      <w:lvlText w:val="o"/>
+      <w:lvlJc w:val="left"/>
+      <w:pPr>
+        <w:ind w:left="2160" w:hanging="360"/>
+      </w:pPr>
+      <w:rPr>
+        <w:rFonts w:ascii="Courier New" w:hAnsi="Courier New" w:cs="Courier New" w:hint="default"/>
+      </w:rPr>
+    </w:lvl>
+    <w:lvl w:ilvl="2" w:tplc="04090005" w:tentative="1">
+      <w:start w:val="1"/>
+      <w:numFmt w:val="bullet"/>
+      <w:lvlText w:val=""/>
+      <w:lvlJc w:val="left"/>
+      <w:pPr>
+        <w:ind w:left="2880" w:hanging="360"/>
+      </w:pPr>
+      <w:rPr>
+        <w:rFonts w:ascii="Wingdings" w:hAnsi="Wingdings" w:hint="default"/>
+      </w:rPr>
+    </w:lvl>
+    <w:lvl w:ilvl="3" w:tplc="04090001" w:tentative="1">
+      <w:start w:val="1"/>
+      <w:numFmt w:val="bullet"/>
+      <w:lvlText w:val=""/>
+      <w:lvlJc w:val="left"/>
+      <w:pPr>
+        <w:ind w:left="3600" w:hanging="360"/>
+      </w:pPr>
+      <w:rPr>
+        <w:rFonts w:ascii="Symbol" w:hAnsi="Symbol" w:hint="default"/>
+      </w:rPr>
+    </w:lvl>
+    <w:lvl w:ilvl="4" w:tplc="04090003" w:tentative="1">
+      <w:start w:val="1"/>
+      <w:numFmt w:val="bullet"/>
+      <w:lvlText w:val="o"/>
+      <w:lvlJc w:val="left"/>
+      <w:pPr>
+        <w:ind w:left="4320" w:hanging="360"/>
+      </w:pPr>
+      <w:rPr>
+        <w:rFonts w:ascii="Courier New" w:hAnsi="Courier New" w:cs="Courier New" w:hint="default"/>
+      </w:rPr>
+    </w:lvl>
+    <w:lvl w:ilvl="5" w:tplc="04090005" w:tentative="1">
+      <w:start w:val="1"/>
+      <w:numFmt w:val="bullet"/>
+      <w:lvlText w:val=""/>
+      <w:lvlJc w:val="left"/>
+      <w:pPr>
+        <w:ind w:left="5040" w:hanging="360"/>
+      </w:pPr>
+      <w:rPr>
+        <w:rFonts w:ascii="Wingdings" w:hAnsi="Wingdings" w:hint="default"/>
+      </w:rPr>
+    </w:lvl>
+    <w:lvl w:ilvl="6" w:tplc="04090001" w:tentative="1">
+      <w:start w:val="1"/>
+      <w:numFmt w:val="bullet"/>
+      <w:lvlText w:val=""/>
+      <w:lvlJc w:val="left"/>
+      <w:pPr>
+        <w:ind w:left="5760" w:hanging="360"/>
+      </w:pPr>
+      <w:rPr>
+        <w:rFonts w:ascii="Symbol" w:hAnsi="Symbol" w:hint="default"/>
+      </w:rPr>
+    </w:lvl>
+    <w:lvl w:ilvl="7" w:tplc="04090003" w:tentative="1">
+      <w:start w:val="1"/>
+      <w:numFmt w:val="bullet"/>
+      <w:lvlText w:val="o"/>
+      <w:lvlJc w:val="left"/>
+      <w:pPr>
+        <w:ind w:left="6480" w:hanging="360"/>
+      </w:pPr>
+      <w:rPr>
+        <w:rFonts w:ascii="Courier New" w:hAnsi="Courier New" w:cs="Courier New" w:hint="default"/>
+      </w:rPr>
+    </w:lvl>
+    <w:lvl w:ilvl="8" w:tplc="04090005" w:tentative="1">
+      <w:start w:val="1"/>
+      <w:numFmt w:val="bullet"/>
+      <w:lvlText w:val=""/>
+      <w:lvlJc w:val="left"/>
+      <w:pPr>
+        <w:ind w:left="7200" w:hanging="360"/>
+      </w:pPr>
+      <w:rPr>
+        <w:rFonts w:ascii="Wingdings" w:hAnsi="Wingdings" w:hint="default"/>
+      </w:rPr>
+    </w:lvl>
+  </w:abstractNum>
+  <w:abstractNum w:abstractNumId="10" w15:restartNumberingAfterBreak="0">
     <w:nsid w:val="3C1B1972"/>
     <w:multiLevelType w:val="singleLevel"/>
     <w:tmpl w:val="0409000F"/>
@@ -2635,7 +3597,7 @@
       </w:pPr>
     </w:lvl>
   </w:abstractNum>
-  <w:abstractNum w:abstractNumId="10" w15:restartNumberingAfterBreak="0">
+  <w:abstractNum w:abstractNumId="11" w15:restartNumberingAfterBreak="0">
     <w:nsid w:val="456B6BA5"/>
     <w:multiLevelType w:val="singleLevel"/>
     <w:tmpl w:val="0409000F"/>
@@ -2652,7 +3614,7 @@
       </w:pPr>
     </w:lvl>
   </w:abstractNum>
-  <w:abstractNum w:abstractNumId="11" w15:restartNumberingAfterBreak="0">
+  <w:abstractNum w:abstractNumId="12" w15:restartNumberingAfterBreak="0">
     <w:nsid w:val="467C4A59"/>
     <w:multiLevelType w:val="singleLevel"/>
     <w:tmpl w:val="0409000F"/>
@@ -2669,7 +3631,7 @@
       </w:pPr>
     </w:lvl>
   </w:abstractNum>
-  <w:abstractNum w:abstractNumId="12" w15:restartNumberingAfterBreak="0">
+  <w:abstractNum w:abstractNumId="13" w15:restartNumberingAfterBreak="0">
     <w:nsid w:val="47415235"/>
     <w:multiLevelType w:val="hybridMultilevel"/>
     <w:tmpl w:val="0068EB28"/>
@@ -2809,7 +3771,7 @@
       </w:rPr>
     </w:lvl>
   </w:abstractNum>
-  <w:abstractNum w:abstractNumId="13" w15:restartNumberingAfterBreak="0">
+  <w:abstractNum w:abstractNumId="14" w15:restartNumberingAfterBreak="0">
     <w:nsid w:val="4841308A"/>
     <w:multiLevelType w:val="singleLevel"/>
     <w:tmpl w:val="0409000F"/>
@@ -2826,7 +3788,7 @@
       </w:pPr>
     </w:lvl>
   </w:abstractNum>
-  <w:abstractNum w:abstractNumId="14" w15:restartNumberingAfterBreak="0">
+  <w:abstractNum w:abstractNumId="15" w15:restartNumberingAfterBreak="0">
     <w:nsid w:val="54022156"/>
     <w:multiLevelType w:val="singleLevel"/>
     <w:tmpl w:val="0409000F"/>
@@ -2843,7 +3805,7 @@
       </w:pPr>
     </w:lvl>
   </w:abstractNum>
-  <w:abstractNum w:abstractNumId="15" w15:restartNumberingAfterBreak="0">
+  <w:abstractNum w:abstractNumId="16" w15:restartNumberingAfterBreak="0">
     <w:nsid w:val="55EC7679"/>
     <w:multiLevelType w:val="singleLevel"/>
     <w:tmpl w:val="0409000F"/>
@@ -2860,7 +3822,119 @@
       </w:pPr>
     </w:lvl>
   </w:abstractNum>
-  <w:abstractNum w:abstractNumId="16" w15:restartNumberingAfterBreak="0">
+  <w:abstractNum w:abstractNumId="17" w15:restartNumberingAfterBreak="0">
+    <w:nsid w:val="57FE77C7"/>
+    <w:multiLevelType w:val="hybridMultilevel"/>
+    <w:tmpl w:val="F85A1AC0"/>
+    <w:lvl w:ilvl="0" w:tplc="2B8CFB00">
+      <w:numFmt w:val="bullet"/>
+      <w:lvlText w:val="-"/>
+      <w:lvlJc w:val="left"/>
+      <w:pPr>
+        <w:ind w:left="1080" w:hanging="360"/>
+      </w:pPr>
+      <w:rPr>
+        <w:rFonts w:ascii="Times New Roman" w:eastAsia="Times New Roman" w:hAnsi="Times New Roman" w:cs="Times New Roman" w:hint="default"/>
+      </w:rPr>
+    </w:lvl>
+    <w:lvl w:ilvl="1" w:tplc="04090003" w:tentative="1">
+      <w:start w:val="1"/>
+      <w:numFmt w:val="bullet"/>
+      <w:lvlText w:val="o"/>
+      <w:lvlJc w:val="left"/>
+      <w:pPr>
+        <w:ind w:left="1800" w:hanging="360"/>
+      </w:pPr>
+      <w:rPr>
+        <w:rFonts w:ascii="Courier New" w:hAnsi="Courier New" w:cs="Courier New" w:hint="default"/>
+      </w:rPr>
+    </w:lvl>
+    <w:lvl w:ilvl="2" w:tplc="04090005" w:tentative="1">
+      <w:start w:val="1"/>
+      <w:numFmt w:val="bullet"/>
+      <w:lvlText w:val=""/>
+      <w:lvlJc w:val="left"/>
+      <w:pPr>
+        <w:ind w:left="2520" w:hanging="360"/>
+      </w:pPr>
+      <w:rPr>
+        <w:rFonts w:ascii="Wingdings" w:hAnsi="Wingdings" w:hint="default"/>
+      </w:rPr>
+    </w:lvl>
+    <w:lvl w:ilvl="3" w:tplc="04090001" w:tentative="1">
+      <w:start w:val="1"/>
+      <w:numFmt w:val="bullet"/>
+      <w:lvlText w:val=""/>
+      <w:lvlJc w:val="left"/>
+      <w:pPr>
+        <w:ind w:left="3240" w:hanging="360"/>
+      </w:pPr>
+      <w:rPr>
+        <w:rFonts w:ascii="Symbol" w:hAnsi="Symbol" w:hint="default"/>
+      </w:rPr>
+    </w:lvl>
+    <w:lvl w:ilvl="4" w:tplc="04090003" w:tentative="1">
+      <w:start w:val="1"/>
+      <w:numFmt w:val="bullet"/>
+      <w:lvlText w:val="o"/>
+      <w:lvlJc w:val="left"/>
+      <w:pPr>
+        <w:ind w:left="3960" w:hanging="360"/>
+      </w:pPr>
+      <w:rPr>
+        <w:rFonts w:ascii="Courier New" w:hAnsi="Courier New" w:cs="Courier New" w:hint="default"/>
+      </w:rPr>
+    </w:lvl>
+    <w:lvl w:ilvl="5" w:tplc="04090005" w:tentative="1">
+      <w:start w:val="1"/>
+      <w:numFmt w:val="bullet"/>
+      <w:lvlText w:val=""/>
+      <w:lvlJc w:val="left"/>
+      <w:pPr>
+        <w:ind w:left="4680" w:hanging="360"/>
+      </w:pPr>
+      <w:rPr>
+        <w:rFonts w:ascii="Wingdings" w:hAnsi="Wingdings" w:hint="default"/>
+      </w:rPr>
+    </w:lvl>
+    <w:lvl w:ilvl="6" w:tplc="04090001" w:tentative="1">
+      <w:start w:val="1"/>
+      <w:numFmt w:val="bullet"/>
+      <w:lvlText w:val=""/>
+      <w:lvlJc w:val="left"/>
+      <w:pPr>
+        <w:ind w:left="5400" w:hanging="360"/>
+      </w:pPr>
+      <w:rPr>
+        <w:rFonts w:ascii="Symbol" w:hAnsi="Symbol" w:hint="default"/>
+      </w:rPr>
+    </w:lvl>
+    <w:lvl w:ilvl="7" w:tplc="04090003" w:tentative="1">
+      <w:start w:val="1"/>
+      <w:numFmt w:val="bullet"/>
+      <w:lvlText w:val="o"/>
+      <w:lvlJc w:val="left"/>
+      <w:pPr>
+        <w:ind w:left="6120" w:hanging="360"/>
+      </w:pPr>
+      <w:rPr>
+        <w:rFonts w:ascii="Courier New" w:hAnsi="Courier New" w:cs="Courier New" w:hint="default"/>
+      </w:rPr>
+    </w:lvl>
+    <w:lvl w:ilvl="8" w:tplc="04090005" w:tentative="1">
+      <w:start w:val="1"/>
+      <w:numFmt w:val="bullet"/>
+      <w:lvlText w:val=""/>
+      <w:lvlJc w:val="left"/>
+      <w:pPr>
+        <w:ind w:left="6840" w:hanging="360"/>
+      </w:pPr>
+      <w:rPr>
+        <w:rFonts w:ascii="Wingdings" w:hAnsi="Wingdings" w:hint="default"/>
+      </w:rPr>
+    </w:lvl>
+  </w:abstractNum>
+  <w:abstractNum w:abstractNumId="18" w15:restartNumberingAfterBreak="0">
     <w:nsid w:val="58E34A87"/>
     <w:multiLevelType w:val="singleLevel"/>
     <w:tmpl w:val="0409000F"/>
@@ -2877,7 +3951,7 @@
       </w:pPr>
     </w:lvl>
   </w:abstractNum>
-  <w:abstractNum w:abstractNumId="17" w15:restartNumberingAfterBreak="0">
+  <w:abstractNum w:abstractNumId="19" w15:restartNumberingAfterBreak="0">
     <w:nsid w:val="5A2F0953"/>
     <w:multiLevelType w:val="singleLevel"/>
     <w:tmpl w:val="76681128"/>
@@ -2897,7 +3971,120 @@
       </w:rPr>
     </w:lvl>
   </w:abstractNum>
-  <w:abstractNum w:abstractNumId="18" w15:restartNumberingAfterBreak="0">
+  <w:abstractNum w:abstractNumId="20" w15:restartNumberingAfterBreak="0">
+    <w:nsid w:val="5DB07578"/>
+    <w:multiLevelType w:val="hybridMultilevel"/>
+    <w:tmpl w:val="7CA2F2A2"/>
+    <w:lvl w:ilvl="0" w:tplc="04090001">
+      <w:start w:val="1"/>
+      <w:numFmt w:val="bullet"/>
+      <w:lvlText w:val=""/>
+      <w:lvlJc w:val="left"/>
+      <w:pPr>
+        <w:ind w:left="720" w:hanging="360"/>
+      </w:pPr>
+      <w:rPr>
+        <w:rFonts w:ascii="Symbol" w:hAnsi="Symbol" w:hint="default"/>
+      </w:rPr>
+    </w:lvl>
+    <w:lvl w:ilvl="1" w:tplc="04090003" w:tentative="1">
+      <w:start w:val="1"/>
+      <w:numFmt w:val="bullet"/>
+      <w:lvlText w:val="o"/>
+      <w:lvlJc w:val="left"/>
+      <w:pPr>
+        <w:ind w:left="1440" w:hanging="360"/>
+      </w:pPr>
+      <w:rPr>
+        <w:rFonts w:ascii="Courier New" w:hAnsi="Courier New" w:cs="Courier New" w:hint="default"/>
+      </w:rPr>
+    </w:lvl>
+    <w:lvl w:ilvl="2" w:tplc="04090005" w:tentative="1">
+      <w:start w:val="1"/>
+      <w:numFmt w:val="bullet"/>
+      <w:lvlText w:val=""/>
+      <w:lvlJc w:val="left"/>
+      <w:pPr>
+        <w:ind w:left="2160" w:hanging="360"/>
+      </w:pPr>
+      <w:rPr>
+        <w:rFonts w:ascii="Wingdings" w:hAnsi="Wingdings" w:hint="default"/>
+      </w:rPr>
+    </w:lvl>
+    <w:lvl w:ilvl="3" w:tplc="04090001" w:tentative="1">
+      <w:start w:val="1"/>
+      <w:numFmt w:val="bullet"/>
+      <w:lvlText w:val=""/>
+      <w:lvlJc w:val="left"/>
+      <w:pPr>
+        <w:ind w:left="2880" w:hanging="360"/>
+      </w:pPr>
+      <w:rPr>
+        <w:rFonts w:ascii="Symbol" w:hAnsi="Symbol" w:hint="default"/>
+      </w:rPr>
+    </w:lvl>
+    <w:lvl w:ilvl="4" w:tplc="04090003" w:tentative="1">
+      <w:start w:val="1"/>
+      <w:numFmt w:val="bullet"/>
+      <w:lvlText w:val="o"/>
+      <w:lvlJc w:val="left"/>
+      <w:pPr>
+        <w:ind w:left="3600" w:hanging="360"/>
+      </w:pPr>
+      <w:rPr>
+        <w:rFonts w:ascii="Courier New" w:hAnsi="Courier New" w:cs="Courier New" w:hint="default"/>
+      </w:rPr>
+    </w:lvl>
+    <w:lvl w:ilvl="5" w:tplc="04090005" w:tentative="1">
+      <w:start w:val="1"/>
+      <w:numFmt w:val="bullet"/>
+      <w:lvlText w:val=""/>
+      <w:lvlJc w:val="left"/>
+      <w:pPr>
+        <w:ind w:left="4320" w:hanging="360"/>
+      </w:pPr>
+      <w:rPr>
+        <w:rFonts w:ascii="Wingdings" w:hAnsi="Wingdings" w:hint="default"/>
+      </w:rPr>
+    </w:lvl>
+    <w:lvl w:ilvl="6" w:tplc="04090001" w:tentative="1">
+      <w:start w:val="1"/>
+      <w:numFmt w:val="bullet"/>
+      <w:lvlText w:val=""/>
+      <w:lvlJc w:val="left"/>
+      <w:pPr>
+        <w:ind w:left="5040" w:hanging="360"/>
+      </w:pPr>
+      <w:rPr>
+        <w:rFonts w:ascii="Symbol" w:hAnsi="Symbol" w:hint="default"/>
+      </w:rPr>
+    </w:lvl>
+    <w:lvl w:ilvl="7" w:tplc="04090003" w:tentative="1">
+      <w:start w:val="1"/>
+      <w:numFmt w:val="bullet"/>
+      <w:lvlText w:val="o"/>
+      <w:lvlJc w:val="left"/>
+      <w:pPr>
+        <w:ind w:left="5760" w:hanging="360"/>
+      </w:pPr>
+      <w:rPr>
+        <w:rFonts w:ascii="Courier New" w:hAnsi="Courier New" w:cs="Courier New" w:hint="default"/>
+      </w:rPr>
+    </w:lvl>
+    <w:lvl w:ilvl="8" w:tplc="04090005" w:tentative="1">
+      <w:start w:val="1"/>
+      <w:numFmt w:val="bullet"/>
+      <w:lvlText w:val=""/>
+      <w:lvlJc w:val="left"/>
+      <w:pPr>
+        <w:ind w:left="6480" w:hanging="360"/>
+      </w:pPr>
+      <w:rPr>
+        <w:rFonts w:ascii="Wingdings" w:hAnsi="Wingdings" w:hint="default"/>
+      </w:rPr>
+    </w:lvl>
+  </w:abstractNum>
+  <w:abstractNum w:abstractNumId="21" w15:restartNumberingAfterBreak="0">
     <w:nsid w:val="616936C1"/>
     <w:multiLevelType w:val="singleLevel"/>
     <w:tmpl w:val="0409000F"/>
@@ -2917,7 +4104,7 @@
       </w:rPr>
     </w:lvl>
   </w:abstractNum>
-  <w:abstractNum w:abstractNumId="19" w15:restartNumberingAfterBreak="0">
+  <w:abstractNum w:abstractNumId="22" w15:restartNumberingAfterBreak="0">
     <w:nsid w:val="623D117C"/>
     <w:multiLevelType w:val="singleLevel"/>
     <w:tmpl w:val="0409000F"/>
@@ -2934,7 +4121,7 @@
       </w:pPr>
     </w:lvl>
   </w:abstractNum>
-  <w:abstractNum w:abstractNumId="20" w15:restartNumberingAfterBreak="0">
+  <w:abstractNum w:abstractNumId="23" w15:restartNumberingAfterBreak="0">
     <w:nsid w:val="62496643"/>
     <w:multiLevelType w:val="singleLevel"/>
     <w:tmpl w:val="0409000F"/>
@@ -2951,7 +4138,7 @@
       </w:pPr>
     </w:lvl>
   </w:abstractNum>
-  <w:abstractNum w:abstractNumId="21" w15:restartNumberingAfterBreak="0">
+  <w:abstractNum w:abstractNumId="24" w15:restartNumberingAfterBreak="0">
     <w:nsid w:val="69E954B9"/>
     <w:multiLevelType w:val="singleLevel"/>
     <w:tmpl w:val="0409000F"/>
@@ -2968,7 +4155,7 @@
       </w:pPr>
     </w:lvl>
   </w:abstractNum>
-  <w:abstractNum w:abstractNumId="22" w15:restartNumberingAfterBreak="0">
+  <w:abstractNum w:abstractNumId="25" w15:restartNumberingAfterBreak="0">
     <w:nsid w:val="6C1A01CB"/>
     <w:multiLevelType w:val="singleLevel"/>
     <w:tmpl w:val="0409000F"/>
@@ -2985,7 +4172,7 @@
       </w:pPr>
     </w:lvl>
   </w:abstractNum>
-  <w:abstractNum w:abstractNumId="23" w15:restartNumberingAfterBreak="0">
+  <w:abstractNum w:abstractNumId="26" w15:restartNumberingAfterBreak="0">
     <w:nsid w:val="6D5943B7"/>
     <w:multiLevelType w:val="singleLevel"/>
     <w:tmpl w:val="0409000F"/>
@@ -3002,7 +4189,7 @@
       </w:pPr>
     </w:lvl>
   </w:abstractNum>
-  <w:abstractNum w:abstractNumId="24" w15:restartNumberingAfterBreak="0">
+  <w:abstractNum w:abstractNumId="27" w15:restartNumberingAfterBreak="0">
     <w:nsid w:val="72F5738E"/>
     <w:multiLevelType w:val="singleLevel"/>
     <w:tmpl w:val="0409000F"/>
@@ -3019,7 +4206,7 @@
       </w:pPr>
     </w:lvl>
   </w:abstractNum>
-  <w:abstractNum w:abstractNumId="25" w15:restartNumberingAfterBreak="0">
+  <w:abstractNum w:abstractNumId="28" w15:restartNumberingAfterBreak="0">
     <w:nsid w:val="73E86986"/>
     <w:multiLevelType w:val="singleLevel"/>
     <w:tmpl w:val="0409000F"/>
@@ -3036,7 +4223,7 @@
       </w:pPr>
     </w:lvl>
   </w:abstractNum>
-  <w:abstractNum w:abstractNumId="26" w15:restartNumberingAfterBreak="0">
+  <w:abstractNum w:abstractNumId="29" w15:restartNumberingAfterBreak="0">
     <w:nsid w:val="74E4221C"/>
     <w:multiLevelType w:val="singleLevel"/>
     <w:tmpl w:val="0409000F"/>
@@ -3053,7 +4240,7 @@
       </w:pPr>
     </w:lvl>
   </w:abstractNum>
-  <w:abstractNum w:abstractNumId="27" w15:restartNumberingAfterBreak="0">
+  <w:abstractNum w:abstractNumId="30" w15:restartNumberingAfterBreak="0">
     <w:nsid w:val="78411D85"/>
     <w:multiLevelType w:val="singleLevel"/>
     <w:tmpl w:val="0409000F"/>
@@ -3070,7 +4257,7 @@
       </w:pPr>
     </w:lvl>
   </w:abstractNum>
-  <w:abstractNum w:abstractNumId="28" w15:restartNumberingAfterBreak="0">
+  <w:abstractNum w:abstractNumId="31" w15:restartNumberingAfterBreak="0">
     <w:nsid w:val="799A49DD"/>
     <w:multiLevelType w:val="singleLevel"/>
     <w:tmpl w:val="0409000F"/>
@@ -3109,37 +4296,37 @@
     </w:lvlOverride>
   </w:num>
   <w:num w:numId="3">
+    <w:abstractNumId w:val="18"/>
+  </w:num>
+  <w:num w:numId="4">
     <w:abstractNumId w:val="16"/>
   </w:num>
-  <w:num w:numId="4">
-    <w:abstractNumId w:val="15"/>
-  </w:num>
   <w:num w:numId="5">
-    <w:abstractNumId w:val="17"/>
+    <w:abstractNumId w:val="19"/>
   </w:num>
   <w:num w:numId="6">
-    <w:abstractNumId w:val="9"/>
+    <w:abstractNumId w:val="10"/>
   </w:num>
   <w:num w:numId="7">
-    <w:abstractNumId w:val="18"/>
+    <w:abstractNumId w:val="21"/>
   </w:num>
   <w:num w:numId="8">
-    <w:abstractNumId w:val="23"/>
+    <w:abstractNumId w:val="26"/>
   </w:num>
   <w:num w:numId="9">
-    <w:abstractNumId w:val="11"/>
+    <w:abstractNumId w:val="12"/>
   </w:num>
   <w:num w:numId="10">
     <w:abstractNumId w:val="7"/>
   </w:num>
   <w:num w:numId="11">
-    <w:abstractNumId w:val="28"/>
+    <w:abstractNumId w:val="31"/>
   </w:num>
   <w:num w:numId="12">
-    <w:abstractNumId w:val="24"/>
+    <w:abstractNumId w:val="27"/>
   </w:num>
   <w:num w:numId="13">
-    <w:abstractNumId w:val="22"/>
+    <w:abstractNumId w:val="25"/>
   </w:num>
   <w:num w:numId="14">
     <w:abstractNumId w:val="3"/>
@@ -3148,28 +4335,28 @@
     <w:abstractNumId w:val="5"/>
   </w:num>
   <w:num w:numId="16">
-    <w:abstractNumId w:val="21"/>
+    <w:abstractNumId w:val="24"/>
   </w:num>
   <w:num w:numId="17">
-    <w:abstractNumId w:val="26"/>
+    <w:abstractNumId w:val="29"/>
   </w:num>
   <w:num w:numId="18">
-    <w:abstractNumId w:val="10"/>
+    <w:abstractNumId w:val="11"/>
   </w:num>
   <w:num w:numId="19">
-    <w:abstractNumId w:val="20"/>
+    <w:abstractNumId w:val="23"/>
   </w:num>
   <w:num w:numId="20">
-    <w:abstractNumId w:val="25"/>
+    <w:abstractNumId w:val="28"/>
   </w:num>
   <w:num w:numId="21">
-    <w:abstractNumId w:val="27"/>
+    <w:abstractNumId w:val="30"/>
   </w:num>
   <w:num w:numId="22">
     <w:abstractNumId w:val="8"/>
   </w:num>
   <w:num w:numId="23">
-    <w:abstractNumId w:val="14"/>
+    <w:abstractNumId w:val="15"/>
   </w:num>
   <w:num w:numId="24">
     <w:abstractNumId w:val="6"/>
@@ -3178,10 +4365,10 @@
     <w:abstractNumId w:val="4"/>
   </w:num>
   <w:num w:numId="26">
-    <w:abstractNumId w:val="13"/>
+    <w:abstractNumId w:val="14"/>
   </w:num>
   <w:num w:numId="27">
-    <w:abstractNumId w:val="19"/>
+    <w:abstractNumId w:val="22"/>
   </w:num>
   <w:num w:numId="28">
     <w:abstractNumId w:val="0"/>
@@ -3274,10 +4461,19 @@
     </w:lvlOverride>
   </w:num>
   <w:num w:numId="31">
-    <w:abstractNumId w:val="12"/>
+    <w:abstractNumId w:val="13"/>
   </w:num>
   <w:num w:numId="32">
     <w:abstractNumId w:val="2"/>
+  </w:num>
+  <w:num w:numId="33">
+    <w:abstractNumId w:val="20"/>
+  </w:num>
+  <w:num w:numId="34">
+    <w:abstractNumId w:val="17"/>
+  </w:num>
+  <w:num w:numId="35">
+    <w:abstractNumId w:val="9"/>
   </w:num>
 </w:numbering>
 </file>

</xml_diff>

<commit_message>
+ add class diagram
</commit_message>
<xml_diff>
--- a/docs/System_requirements.docx
+++ b/docs/System_requirements.docx
@@ -1,6 +1,6 @@
 
 <file path=word/document.xml><?xml version="1.0" encoding="utf-8"?>
-<w:document xmlns:wpc="http://schemas.microsoft.com/office/word/2010/wordprocessingCanvas" xmlns:cx="http://schemas.microsoft.com/office/drawing/2014/chartex" xmlns:cx1="http://schemas.microsoft.com/office/drawing/2015/9/8/chartex" xmlns:cx2="http://schemas.microsoft.com/office/drawing/2015/10/21/chartex" xmlns:cx3="http://schemas.microsoft.com/office/drawing/2016/5/9/chartex" xmlns:cx4="http://schemas.microsoft.com/office/drawing/2016/5/10/chartex" xmlns:cx5="http://schemas.microsoft.com/office/drawing/2016/5/11/chartex" xmlns:cx6="http://schemas.microsoft.com/office/drawing/2016/5/12/chartex" xmlns:cx7="http://schemas.microsoft.com/office/drawing/2016/5/13/chartex" xmlns:cx8="http://schemas.microsoft.com/office/drawing/2016/5/14/chartex" xmlns:mc="http://schemas.openxmlformats.org/markup-compatibility/2006" xmlns:aink="http://schemas.microsoft.com/office/drawing/2016/ink" xmlns:am3d="http://schemas.microsoft.com/office/drawing/2017/model3d" xmlns:o="urn:schemas-microsoft-com:office:office" xmlns:r="http://schemas.openxmlformats.org/officeDocument/2006/relationships" xmlns:m="http://schemas.openxmlformats.org/officeDocument/2006/math" xmlns:v="urn:schemas-microsoft-com:vml" xmlns:wp14="http://schemas.microsoft.com/office/word/2010/wordprocessingDrawing" xmlns:wp="http://schemas.openxmlformats.org/drawingml/2006/wordprocessingDrawing" xmlns:w10="urn:schemas-microsoft-com:office:word" xmlns:w="http://schemas.openxmlformats.org/wordprocessingml/2006/main" xmlns:w14="http://schemas.microsoft.com/office/word/2010/wordml" xmlns:w15="http://schemas.microsoft.com/office/word/2012/wordml" xmlns:w16cex="http://schemas.microsoft.com/office/word/2018/wordml/cex" xmlns:w16cid="http://schemas.microsoft.com/office/word/2016/wordml/cid" xmlns:w16="http://schemas.microsoft.com/office/word/2018/wordml" xmlns:w16se="http://schemas.microsoft.com/office/word/2015/wordml/symex" xmlns:wpg="http://schemas.microsoft.com/office/word/2010/wordprocessingGroup" xmlns:wpi="http://schemas.microsoft.com/office/word/2010/wordprocessingInk" xmlns:wne="http://schemas.microsoft.com/office/word/2006/wordml" xmlns:wps="http://schemas.microsoft.com/office/word/2010/wordprocessingShape" mc:Ignorable="w14 w15 w16se w16cid w16 w16cex wp14">
+<w:document xmlns:wpc="http://schemas.microsoft.com/office/word/2010/wordprocessingCanvas" xmlns:cx="http://schemas.microsoft.com/office/drawing/2014/chartex" xmlns:cx1="http://schemas.microsoft.com/office/drawing/2015/9/8/chartex" xmlns:cx2="http://schemas.microsoft.com/office/drawing/2015/10/21/chartex" xmlns:cx3="http://schemas.microsoft.com/office/drawing/2016/5/9/chartex" xmlns:cx4="http://schemas.microsoft.com/office/drawing/2016/5/10/chartex" xmlns:cx5="http://schemas.microsoft.com/office/drawing/2016/5/11/chartex" xmlns:cx6="http://schemas.microsoft.com/office/drawing/2016/5/12/chartex" xmlns:cx7="http://schemas.microsoft.com/office/drawing/2016/5/13/chartex" xmlns:cx8="http://schemas.microsoft.com/office/drawing/2016/5/14/chartex" xmlns:mc="http://schemas.openxmlformats.org/markup-compatibility/2006" xmlns:aink="http://schemas.microsoft.com/office/drawing/2016/ink" xmlns:am3d="http://schemas.microsoft.com/office/drawing/2017/model3d" xmlns:o="urn:schemas-microsoft-com:office:office" xmlns:r="http://schemas.openxmlformats.org/officeDocument/2006/relationships" xmlns:m="http://schemas.openxmlformats.org/officeDocument/2006/math" xmlns:v="urn:schemas-microsoft-com:vml" xmlns:wp14="http://schemas.microsoft.com/office/word/2010/wordprocessingDrawing" xmlns:wp="http://schemas.openxmlformats.org/drawingml/2006/wordprocessingDrawing" xmlns:w10="urn:schemas-microsoft-com:office:word" xmlns:w="http://schemas.openxmlformats.org/wordprocessingml/2006/main" xmlns:w14="http://schemas.microsoft.com/office/word/2010/wordml" xmlns:w15="http://schemas.microsoft.com/office/word/2012/wordml" xmlns:w16cex="http://schemas.microsoft.com/office/word/2018/wordml/cex" xmlns:w16cid="http://schemas.microsoft.com/office/word/2016/wordml/cid" xmlns:w16="http://schemas.microsoft.com/office/word/2018/wordml" xmlns:w16sdtdh="http://schemas.microsoft.com/office/word/2020/wordml/sdtdatahash" xmlns:w16se="http://schemas.microsoft.com/office/word/2015/wordml/symex" xmlns:wpg="http://schemas.microsoft.com/office/word/2010/wordprocessingGroup" xmlns:wpi="http://schemas.microsoft.com/office/word/2010/wordprocessingInk" xmlns:wne="http://schemas.microsoft.com/office/word/2006/wordml" xmlns:wps="http://schemas.microsoft.com/office/word/2010/wordprocessingShape" mc:Ignorable="w14 w15 w16se w16cid w16 w16cex w16sdtdh wp14">
   <w:body>
     <w:p>
       <w:pPr>
@@ -1638,7 +1638,7 @@
           <w:color w:val="000000" w:themeColor="text1"/>
           <w:lang w:val="en-US"/>
         </w:rPr>
-        <w:t>.</w:t>
+        <w:t>, số điện thoại</w:t>
       </w:r>
     </w:p>
     <w:p>
@@ -2018,15 +2018,7 @@
           <w:color w:val="000000" w:themeColor="text1"/>
           <w:lang w:val="en-US"/>
         </w:rPr>
-        <w:t>Quản trị viên</w:t>
-      </w:r>
-      <w:r>
-        <w:rPr>
-          <w:iCs/>
-          <w:color w:val="000000" w:themeColor="text1"/>
-          <w:lang w:val="en-US"/>
-        </w:rPr>
-        <w:t xml:space="preserve"> </w:t>
+        <w:t xml:space="preserve">Quản trị viên </w:t>
       </w:r>
       <w:r>
         <w:rPr>
@@ -2131,23 +2123,7 @@
           <w:color w:val="000000" w:themeColor="text1"/>
           <w:lang w:val="en-US"/>
         </w:rPr>
-        <w:t xml:space="preserve">Trong khi xem danh sách tài khoản, </w:t>
-      </w:r>
-      <w:r>
-        <w:rPr>
-          <w:iCs/>
-          <w:color w:val="000000" w:themeColor="text1"/>
-          <w:lang w:val="en-US"/>
-        </w:rPr>
-        <w:t>Quản trị viên</w:t>
-      </w:r>
-      <w:r>
-        <w:rPr>
-          <w:iCs/>
-          <w:color w:val="000000" w:themeColor="text1"/>
-          <w:lang w:val="en-US"/>
-        </w:rPr>
-        <w:t xml:space="preserve"> có thể xem thông tin chi tiết trừ mật khẩu của tài khoản hoặc xóa tài khoản bất kỳ.</w:t>
+        <w:t>Trong khi xem danh sách tài khoản, Quản trị viên có thể xem thông tin chi tiết trừ mật khẩu của tài khoản hoặc xóa tài khoản bất kỳ.</w:t>
       </w:r>
     </w:p>
     <w:p>
@@ -2350,7 +2326,7 @@
 </file>
 
 <file path=word/endnotes.xml><?xml version="1.0" encoding="utf-8"?>
-<w:endnotes xmlns:wpc="http://schemas.microsoft.com/office/word/2010/wordprocessingCanvas" xmlns:cx="http://schemas.microsoft.com/office/drawing/2014/chartex" xmlns:cx1="http://schemas.microsoft.com/office/drawing/2015/9/8/chartex" xmlns:cx2="http://schemas.microsoft.com/office/drawing/2015/10/21/chartex" xmlns:cx3="http://schemas.microsoft.com/office/drawing/2016/5/9/chartex" xmlns:cx4="http://schemas.microsoft.com/office/drawing/2016/5/10/chartex" xmlns:cx5="http://schemas.microsoft.com/office/drawing/2016/5/11/chartex" xmlns:cx6="http://schemas.microsoft.com/office/drawing/2016/5/12/chartex" xmlns:cx7="http://schemas.microsoft.com/office/drawing/2016/5/13/chartex" xmlns:cx8="http://schemas.microsoft.com/office/drawing/2016/5/14/chartex" xmlns:mc="http://schemas.openxmlformats.org/markup-compatibility/2006" xmlns:aink="http://schemas.microsoft.com/office/drawing/2016/ink" xmlns:am3d="http://schemas.microsoft.com/office/drawing/2017/model3d" xmlns:o="urn:schemas-microsoft-com:office:office" xmlns:r="http://schemas.openxmlformats.org/officeDocument/2006/relationships" xmlns:m="http://schemas.openxmlformats.org/officeDocument/2006/math" xmlns:v="urn:schemas-microsoft-com:vml" xmlns:wp14="http://schemas.microsoft.com/office/word/2010/wordprocessingDrawing" xmlns:wp="http://schemas.openxmlformats.org/drawingml/2006/wordprocessingDrawing" xmlns:w10="urn:schemas-microsoft-com:office:word" xmlns:w="http://schemas.openxmlformats.org/wordprocessingml/2006/main" xmlns:w14="http://schemas.microsoft.com/office/word/2010/wordml" xmlns:w15="http://schemas.microsoft.com/office/word/2012/wordml" xmlns:w16cex="http://schemas.microsoft.com/office/word/2018/wordml/cex" xmlns:w16cid="http://schemas.microsoft.com/office/word/2016/wordml/cid" xmlns:w16="http://schemas.microsoft.com/office/word/2018/wordml" xmlns:w16se="http://schemas.microsoft.com/office/word/2015/wordml/symex" xmlns:wpg="http://schemas.microsoft.com/office/word/2010/wordprocessingGroup" xmlns:wpi="http://schemas.microsoft.com/office/word/2010/wordprocessingInk" xmlns:wne="http://schemas.microsoft.com/office/word/2006/wordml" xmlns:wps="http://schemas.microsoft.com/office/word/2010/wordprocessingShape" mc:Ignorable="w14 w15 w16se w16cid w16 w16cex wp14">
+<w:endnotes xmlns:wpc="http://schemas.microsoft.com/office/word/2010/wordprocessingCanvas" xmlns:cx="http://schemas.microsoft.com/office/drawing/2014/chartex" xmlns:cx1="http://schemas.microsoft.com/office/drawing/2015/9/8/chartex" xmlns:cx2="http://schemas.microsoft.com/office/drawing/2015/10/21/chartex" xmlns:cx3="http://schemas.microsoft.com/office/drawing/2016/5/9/chartex" xmlns:cx4="http://schemas.microsoft.com/office/drawing/2016/5/10/chartex" xmlns:cx5="http://schemas.microsoft.com/office/drawing/2016/5/11/chartex" xmlns:cx6="http://schemas.microsoft.com/office/drawing/2016/5/12/chartex" xmlns:cx7="http://schemas.microsoft.com/office/drawing/2016/5/13/chartex" xmlns:cx8="http://schemas.microsoft.com/office/drawing/2016/5/14/chartex" xmlns:mc="http://schemas.openxmlformats.org/markup-compatibility/2006" xmlns:aink="http://schemas.microsoft.com/office/drawing/2016/ink" xmlns:am3d="http://schemas.microsoft.com/office/drawing/2017/model3d" xmlns:o="urn:schemas-microsoft-com:office:office" xmlns:r="http://schemas.openxmlformats.org/officeDocument/2006/relationships" xmlns:m="http://schemas.openxmlformats.org/officeDocument/2006/math" xmlns:v="urn:schemas-microsoft-com:vml" xmlns:wp14="http://schemas.microsoft.com/office/word/2010/wordprocessingDrawing" xmlns:wp="http://schemas.openxmlformats.org/drawingml/2006/wordprocessingDrawing" xmlns:w10="urn:schemas-microsoft-com:office:word" xmlns:w="http://schemas.openxmlformats.org/wordprocessingml/2006/main" xmlns:w14="http://schemas.microsoft.com/office/word/2010/wordml" xmlns:w15="http://schemas.microsoft.com/office/word/2012/wordml" xmlns:w16cex="http://schemas.microsoft.com/office/word/2018/wordml/cex" xmlns:w16cid="http://schemas.microsoft.com/office/word/2016/wordml/cid" xmlns:w16="http://schemas.microsoft.com/office/word/2018/wordml" xmlns:w16sdtdh="http://schemas.microsoft.com/office/word/2020/wordml/sdtdatahash" xmlns:w16se="http://schemas.microsoft.com/office/word/2015/wordml/symex" xmlns:wpg="http://schemas.microsoft.com/office/word/2010/wordprocessingGroup" xmlns:wpi="http://schemas.microsoft.com/office/word/2010/wordprocessingInk" xmlns:wne="http://schemas.microsoft.com/office/word/2006/wordml" xmlns:wps="http://schemas.microsoft.com/office/word/2010/wordprocessingShape" mc:Ignorable="w14 w15 w16se w16cid w16 w16cex w16sdtdh wp14">
   <w:endnote w:type="separator" w:id="-1">
     <w:p>
       <w:r>
@@ -2369,7 +2345,7 @@
 </file>
 
 <file path=word/footer1.xml><?xml version="1.0" encoding="utf-8"?>
-<w:ftr xmlns:wpc="http://schemas.microsoft.com/office/word/2010/wordprocessingCanvas" xmlns:cx="http://schemas.microsoft.com/office/drawing/2014/chartex" xmlns:cx1="http://schemas.microsoft.com/office/drawing/2015/9/8/chartex" xmlns:cx2="http://schemas.microsoft.com/office/drawing/2015/10/21/chartex" xmlns:cx3="http://schemas.microsoft.com/office/drawing/2016/5/9/chartex" xmlns:cx4="http://schemas.microsoft.com/office/drawing/2016/5/10/chartex" xmlns:cx5="http://schemas.microsoft.com/office/drawing/2016/5/11/chartex" xmlns:cx6="http://schemas.microsoft.com/office/drawing/2016/5/12/chartex" xmlns:cx7="http://schemas.microsoft.com/office/drawing/2016/5/13/chartex" xmlns:cx8="http://schemas.microsoft.com/office/drawing/2016/5/14/chartex" xmlns:mc="http://schemas.openxmlformats.org/markup-compatibility/2006" xmlns:aink="http://schemas.microsoft.com/office/drawing/2016/ink" xmlns:am3d="http://schemas.microsoft.com/office/drawing/2017/model3d" xmlns:o="urn:schemas-microsoft-com:office:office" xmlns:r="http://schemas.openxmlformats.org/officeDocument/2006/relationships" xmlns:m="http://schemas.openxmlformats.org/officeDocument/2006/math" xmlns:v="urn:schemas-microsoft-com:vml" xmlns:wp14="http://schemas.microsoft.com/office/word/2010/wordprocessingDrawing" xmlns:wp="http://schemas.openxmlformats.org/drawingml/2006/wordprocessingDrawing" xmlns:w10="urn:schemas-microsoft-com:office:word" xmlns:w="http://schemas.openxmlformats.org/wordprocessingml/2006/main" xmlns:w14="http://schemas.microsoft.com/office/word/2010/wordml" xmlns:w15="http://schemas.microsoft.com/office/word/2012/wordml" xmlns:w16cex="http://schemas.microsoft.com/office/word/2018/wordml/cex" xmlns:w16cid="http://schemas.microsoft.com/office/word/2016/wordml/cid" xmlns:w16="http://schemas.microsoft.com/office/word/2018/wordml" xmlns:w16se="http://schemas.microsoft.com/office/word/2015/wordml/symex" xmlns:wpg="http://schemas.microsoft.com/office/word/2010/wordprocessingGroup" xmlns:wpi="http://schemas.microsoft.com/office/word/2010/wordprocessingInk" xmlns:wne="http://schemas.microsoft.com/office/word/2006/wordml" xmlns:wps="http://schemas.microsoft.com/office/word/2010/wordprocessingShape" mc:Ignorable="w14 w15 w16se w16cid w16 w16cex wp14">
+<w:ftr xmlns:wpc="http://schemas.microsoft.com/office/word/2010/wordprocessingCanvas" xmlns:cx="http://schemas.microsoft.com/office/drawing/2014/chartex" xmlns:cx1="http://schemas.microsoft.com/office/drawing/2015/9/8/chartex" xmlns:cx2="http://schemas.microsoft.com/office/drawing/2015/10/21/chartex" xmlns:cx3="http://schemas.microsoft.com/office/drawing/2016/5/9/chartex" xmlns:cx4="http://schemas.microsoft.com/office/drawing/2016/5/10/chartex" xmlns:cx5="http://schemas.microsoft.com/office/drawing/2016/5/11/chartex" xmlns:cx6="http://schemas.microsoft.com/office/drawing/2016/5/12/chartex" xmlns:cx7="http://schemas.microsoft.com/office/drawing/2016/5/13/chartex" xmlns:cx8="http://schemas.microsoft.com/office/drawing/2016/5/14/chartex" xmlns:mc="http://schemas.openxmlformats.org/markup-compatibility/2006" xmlns:aink="http://schemas.microsoft.com/office/drawing/2016/ink" xmlns:am3d="http://schemas.microsoft.com/office/drawing/2017/model3d" xmlns:o="urn:schemas-microsoft-com:office:office" xmlns:r="http://schemas.openxmlformats.org/officeDocument/2006/relationships" xmlns:m="http://schemas.openxmlformats.org/officeDocument/2006/math" xmlns:v="urn:schemas-microsoft-com:vml" xmlns:wp14="http://schemas.microsoft.com/office/word/2010/wordprocessingDrawing" xmlns:wp="http://schemas.openxmlformats.org/drawingml/2006/wordprocessingDrawing" xmlns:w10="urn:schemas-microsoft-com:office:word" xmlns:w="http://schemas.openxmlformats.org/wordprocessingml/2006/main" xmlns:w14="http://schemas.microsoft.com/office/word/2010/wordml" xmlns:w15="http://schemas.microsoft.com/office/word/2012/wordml" xmlns:w16cex="http://schemas.microsoft.com/office/word/2018/wordml/cex" xmlns:w16cid="http://schemas.microsoft.com/office/word/2016/wordml/cid" xmlns:w16="http://schemas.microsoft.com/office/word/2018/wordml" xmlns:w16sdtdh="http://schemas.microsoft.com/office/word/2020/wordml/sdtdatahash" xmlns:w16se="http://schemas.microsoft.com/office/word/2015/wordml/symex" xmlns:wpg="http://schemas.microsoft.com/office/word/2010/wordprocessingGroup" xmlns:wpi="http://schemas.microsoft.com/office/word/2010/wordprocessingInk" xmlns:wne="http://schemas.microsoft.com/office/word/2006/wordml" xmlns:wps="http://schemas.microsoft.com/office/word/2010/wordprocessingShape" mc:Ignorable="w14 w15 w16se w16cid w16 w16cex w16sdtdh wp14">
   <w:p>
     <w:pPr>
       <w:pStyle w:val="Footer"/>
@@ -2458,7 +2434,7 @@
 </file>
 
 <file path=word/footer2.xml><?xml version="1.0" encoding="utf-8"?>
-<w:ftr xmlns:wpc="http://schemas.microsoft.com/office/word/2010/wordprocessingCanvas" xmlns:cx="http://schemas.microsoft.com/office/drawing/2014/chartex" xmlns:cx1="http://schemas.microsoft.com/office/drawing/2015/9/8/chartex" xmlns:cx2="http://schemas.microsoft.com/office/drawing/2015/10/21/chartex" xmlns:cx3="http://schemas.microsoft.com/office/drawing/2016/5/9/chartex" xmlns:cx4="http://schemas.microsoft.com/office/drawing/2016/5/10/chartex" xmlns:cx5="http://schemas.microsoft.com/office/drawing/2016/5/11/chartex" xmlns:cx6="http://schemas.microsoft.com/office/drawing/2016/5/12/chartex" xmlns:cx7="http://schemas.microsoft.com/office/drawing/2016/5/13/chartex" xmlns:cx8="http://schemas.microsoft.com/office/drawing/2016/5/14/chartex" xmlns:mc="http://schemas.openxmlformats.org/markup-compatibility/2006" xmlns:aink="http://schemas.microsoft.com/office/drawing/2016/ink" xmlns:am3d="http://schemas.microsoft.com/office/drawing/2017/model3d" xmlns:o="urn:schemas-microsoft-com:office:office" xmlns:r="http://schemas.openxmlformats.org/officeDocument/2006/relationships" xmlns:m="http://schemas.openxmlformats.org/officeDocument/2006/math" xmlns:v="urn:schemas-microsoft-com:vml" xmlns:wp14="http://schemas.microsoft.com/office/word/2010/wordprocessingDrawing" xmlns:wp="http://schemas.openxmlformats.org/drawingml/2006/wordprocessingDrawing" xmlns:w10="urn:schemas-microsoft-com:office:word" xmlns:w="http://schemas.openxmlformats.org/wordprocessingml/2006/main" xmlns:w14="http://schemas.microsoft.com/office/word/2010/wordml" xmlns:w15="http://schemas.microsoft.com/office/word/2012/wordml" xmlns:w16cex="http://schemas.microsoft.com/office/word/2018/wordml/cex" xmlns:w16cid="http://schemas.microsoft.com/office/word/2016/wordml/cid" xmlns:w16="http://schemas.microsoft.com/office/word/2018/wordml" xmlns:w16se="http://schemas.microsoft.com/office/word/2015/wordml/symex" xmlns:wpg="http://schemas.microsoft.com/office/word/2010/wordprocessingGroup" xmlns:wpi="http://schemas.microsoft.com/office/word/2010/wordprocessingInk" xmlns:wne="http://schemas.microsoft.com/office/word/2006/wordml" xmlns:wps="http://schemas.microsoft.com/office/word/2010/wordprocessingShape" mc:Ignorable="w14 w15 w16se w16cid w16 w16cex wp14">
+<w:ftr xmlns:wpc="http://schemas.microsoft.com/office/word/2010/wordprocessingCanvas" xmlns:cx="http://schemas.microsoft.com/office/drawing/2014/chartex" xmlns:cx1="http://schemas.microsoft.com/office/drawing/2015/9/8/chartex" xmlns:cx2="http://schemas.microsoft.com/office/drawing/2015/10/21/chartex" xmlns:cx3="http://schemas.microsoft.com/office/drawing/2016/5/9/chartex" xmlns:cx4="http://schemas.microsoft.com/office/drawing/2016/5/10/chartex" xmlns:cx5="http://schemas.microsoft.com/office/drawing/2016/5/11/chartex" xmlns:cx6="http://schemas.microsoft.com/office/drawing/2016/5/12/chartex" xmlns:cx7="http://schemas.microsoft.com/office/drawing/2016/5/13/chartex" xmlns:cx8="http://schemas.microsoft.com/office/drawing/2016/5/14/chartex" xmlns:mc="http://schemas.openxmlformats.org/markup-compatibility/2006" xmlns:aink="http://schemas.microsoft.com/office/drawing/2016/ink" xmlns:am3d="http://schemas.microsoft.com/office/drawing/2017/model3d" xmlns:o="urn:schemas-microsoft-com:office:office" xmlns:r="http://schemas.openxmlformats.org/officeDocument/2006/relationships" xmlns:m="http://schemas.openxmlformats.org/officeDocument/2006/math" xmlns:v="urn:schemas-microsoft-com:vml" xmlns:wp14="http://schemas.microsoft.com/office/word/2010/wordprocessingDrawing" xmlns:wp="http://schemas.openxmlformats.org/drawingml/2006/wordprocessingDrawing" xmlns:w10="urn:schemas-microsoft-com:office:word" xmlns:w="http://schemas.openxmlformats.org/wordprocessingml/2006/main" xmlns:w14="http://schemas.microsoft.com/office/word/2010/wordml" xmlns:w15="http://schemas.microsoft.com/office/word/2012/wordml" xmlns:w16cex="http://schemas.microsoft.com/office/word/2018/wordml/cex" xmlns:w16cid="http://schemas.microsoft.com/office/word/2016/wordml/cid" xmlns:w16="http://schemas.microsoft.com/office/word/2018/wordml" xmlns:w16sdtdh="http://schemas.microsoft.com/office/word/2020/wordml/sdtdatahash" xmlns:w16se="http://schemas.microsoft.com/office/word/2015/wordml/symex" xmlns:wpg="http://schemas.microsoft.com/office/word/2010/wordprocessingGroup" xmlns:wpi="http://schemas.microsoft.com/office/word/2010/wordprocessingInk" xmlns:wne="http://schemas.microsoft.com/office/word/2006/wordml" xmlns:wps="http://schemas.microsoft.com/office/word/2010/wordprocessingShape" mc:Ignorable="w14 w15 w16se w16cid w16 w16cex w16sdtdh wp14">
   <w:tbl>
     <w:tblPr>
       <w:tblW w:w="0" w:type="auto"/>
@@ -2630,7 +2606,7 @@
 </file>
 
 <file path=word/footnotes.xml><?xml version="1.0" encoding="utf-8"?>
-<w:footnotes xmlns:wpc="http://schemas.microsoft.com/office/word/2010/wordprocessingCanvas" xmlns:cx="http://schemas.microsoft.com/office/drawing/2014/chartex" xmlns:cx1="http://schemas.microsoft.com/office/drawing/2015/9/8/chartex" xmlns:cx2="http://schemas.microsoft.com/office/drawing/2015/10/21/chartex" xmlns:cx3="http://schemas.microsoft.com/office/drawing/2016/5/9/chartex" xmlns:cx4="http://schemas.microsoft.com/office/drawing/2016/5/10/chartex" xmlns:cx5="http://schemas.microsoft.com/office/drawing/2016/5/11/chartex" xmlns:cx6="http://schemas.microsoft.com/office/drawing/2016/5/12/chartex" xmlns:cx7="http://schemas.microsoft.com/office/drawing/2016/5/13/chartex" xmlns:cx8="http://schemas.microsoft.com/office/drawing/2016/5/14/chartex" xmlns:mc="http://schemas.openxmlformats.org/markup-compatibility/2006" xmlns:aink="http://schemas.microsoft.com/office/drawing/2016/ink" xmlns:am3d="http://schemas.microsoft.com/office/drawing/2017/model3d" xmlns:o="urn:schemas-microsoft-com:office:office" xmlns:r="http://schemas.openxmlformats.org/officeDocument/2006/relationships" xmlns:m="http://schemas.openxmlformats.org/officeDocument/2006/math" xmlns:v="urn:schemas-microsoft-com:vml" xmlns:wp14="http://schemas.microsoft.com/office/word/2010/wordprocessingDrawing" xmlns:wp="http://schemas.openxmlformats.org/drawingml/2006/wordprocessingDrawing" xmlns:w10="urn:schemas-microsoft-com:office:word" xmlns:w="http://schemas.openxmlformats.org/wordprocessingml/2006/main" xmlns:w14="http://schemas.microsoft.com/office/word/2010/wordml" xmlns:w15="http://schemas.microsoft.com/office/word/2012/wordml" xmlns:w16cex="http://schemas.microsoft.com/office/word/2018/wordml/cex" xmlns:w16cid="http://schemas.microsoft.com/office/word/2016/wordml/cid" xmlns:w16="http://schemas.microsoft.com/office/word/2018/wordml" xmlns:w16se="http://schemas.microsoft.com/office/word/2015/wordml/symex" xmlns:wpg="http://schemas.microsoft.com/office/word/2010/wordprocessingGroup" xmlns:wpi="http://schemas.microsoft.com/office/word/2010/wordprocessingInk" xmlns:wne="http://schemas.microsoft.com/office/word/2006/wordml" xmlns:wps="http://schemas.microsoft.com/office/word/2010/wordprocessingShape" mc:Ignorable="w14 w15 w16se w16cid w16 w16cex wp14">
+<w:footnotes xmlns:wpc="http://schemas.microsoft.com/office/word/2010/wordprocessingCanvas" xmlns:cx="http://schemas.microsoft.com/office/drawing/2014/chartex" xmlns:cx1="http://schemas.microsoft.com/office/drawing/2015/9/8/chartex" xmlns:cx2="http://schemas.microsoft.com/office/drawing/2015/10/21/chartex" xmlns:cx3="http://schemas.microsoft.com/office/drawing/2016/5/9/chartex" xmlns:cx4="http://schemas.microsoft.com/office/drawing/2016/5/10/chartex" xmlns:cx5="http://schemas.microsoft.com/office/drawing/2016/5/11/chartex" xmlns:cx6="http://schemas.microsoft.com/office/drawing/2016/5/12/chartex" xmlns:cx7="http://schemas.microsoft.com/office/drawing/2016/5/13/chartex" xmlns:cx8="http://schemas.microsoft.com/office/drawing/2016/5/14/chartex" xmlns:mc="http://schemas.openxmlformats.org/markup-compatibility/2006" xmlns:aink="http://schemas.microsoft.com/office/drawing/2016/ink" xmlns:am3d="http://schemas.microsoft.com/office/drawing/2017/model3d" xmlns:o="urn:schemas-microsoft-com:office:office" xmlns:r="http://schemas.openxmlformats.org/officeDocument/2006/relationships" xmlns:m="http://schemas.openxmlformats.org/officeDocument/2006/math" xmlns:v="urn:schemas-microsoft-com:vml" xmlns:wp14="http://schemas.microsoft.com/office/word/2010/wordprocessingDrawing" xmlns:wp="http://schemas.openxmlformats.org/drawingml/2006/wordprocessingDrawing" xmlns:w10="urn:schemas-microsoft-com:office:word" xmlns:w="http://schemas.openxmlformats.org/wordprocessingml/2006/main" xmlns:w14="http://schemas.microsoft.com/office/word/2010/wordml" xmlns:w15="http://schemas.microsoft.com/office/word/2012/wordml" xmlns:w16cex="http://schemas.microsoft.com/office/word/2018/wordml/cex" xmlns:w16cid="http://schemas.microsoft.com/office/word/2016/wordml/cid" xmlns:w16="http://schemas.microsoft.com/office/word/2018/wordml" xmlns:w16sdtdh="http://schemas.microsoft.com/office/word/2020/wordml/sdtdatahash" xmlns:w16se="http://schemas.microsoft.com/office/word/2015/wordml/symex" xmlns:wpg="http://schemas.microsoft.com/office/word/2010/wordprocessingGroup" xmlns:wpi="http://schemas.microsoft.com/office/word/2010/wordprocessingInk" xmlns:wne="http://schemas.microsoft.com/office/word/2006/wordml" xmlns:wps="http://schemas.microsoft.com/office/word/2010/wordprocessingShape" mc:Ignorable="w14 w15 w16se w16cid w16 w16cex w16sdtdh wp14">
   <w:footnote w:type="separator" w:id="-1">
     <w:p>
       <w:r>
@@ -2649,7 +2625,7 @@
 </file>
 
 <file path=word/header1.xml><?xml version="1.0" encoding="utf-8"?>
-<w:hdr xmlns:wpc="http://schemas.microsoft.com/office/word/2010/wordprocessingCanvas" xmlns:cx="http://schemas.microsoft.com/office/drawing/2014/chartex" xmlns:cx1="http://schemas.microsoft.com/office/drawing/2015/9/8/chartex" xmlns:cx2="http://schemas.microsoft.com/office/drawing/2015/10/21/chartex" xmlns:cx3="http://schemas.microsoft.com/office/drawing/2016/5/9/chartex" xmlns:cx4="http://schemas.microsoft.com/office/drawing/2016/5/10/chartex" xmlns:cx5="http://schemas.microsoft.com/office/drawing/2016/5/11/chartex" xmlns:cx6="http://schemas.microsoft.com/office/drawing/2016/5/12/chartex" xmlns:cx7="http://schemas.microsoft.com/office/drawing/2016/5/13/chartex" xmlns:cx8="http://schemas.microsoft.com/office/drawing/2016/5/14/chartex" xmlns:mc="http://schemas.openxmlformats.org/markup-compatibility/2006" xmlns:aink="http://schemas.microsoft.com/office/drawing/2016/ink" xmlns:am3d="http://schemas.microsoft.com/office/drawing/2017/model3d" xmlns:o="urn:schemas-microsoft-com:office:office" xmlns:r="http://schemas.openxmlformats.org/officeDocument/2006/relationships" xmlns:m="http://schemas.openxmlformats.org/officeDocument/2006/math" xmlns:v="urn:schemas-microsoft-com:vml" xmlns:wp14="http://schemas.microsoft.com/office/word/2010/wordprocessingDrawing" xmlns:wp="http://schemas.openxmlformats.org/drawingml/2006/wordprocessingDrawing" xmlns:w10="urn:schemas-microsoft-com:office:word" xmlns:w="http://schemas.openxmlformats.org/wordprocessingml/2006/main" xmlns:w14="http://schemas.microsoft.com/office/word/2010/wordml" xmlns:w15="http://schemas.microsoft.com/office/word/2012/wordml" xmlns:w16cex="http://schemas.microsoft.com/office/word/2018/wordml/cex" xmlns:w16cid="http://schemas.microsoft.com/office/word/2016/wordml/cid" xmlns:w16="http://schemas.microsoft.com/office/word/2018/wordml" xmlns:w16se="http://schemas.microsoft.com/office/word/2015/wordml/symex" xmlns:wpg="http://schemas.microsoft.com/office/word/2010/wordprocessingGroup" xmlns:wpi="http://schemas.microsoft.com/office/word/2010/wordprocessingInk" xmlns:wne="http://schemas.microsoft.com/office/word/2006/wordml" xmlns:wps="http://schemas.microsoft.com/office/word/2010/wordprocessingShape" mc:Ignorable="w14 w15 w16se w16cid w16 w16cex wp14">
+<w:hdr xmlns:wpc="http://schemas.microsoft.com/office/word/2010/wordprocessingCanvas" xmlns:cx="http://schemas.microsoft.com/office/drawing/2014/chartex" xmlns:cx1="http://schemas.microsoft.com/office/drawing/2015/9/8/chartex" xmlns:cx2="http://schemas.microsoft.com/office/drawing/2015/10/21/chartex" xmlns:cx3="http://schemas.microsoft.com/office/drawing/2016/5/9/chartex" xmlns:cx4="http://schemas.microsoft.com/office/drawing/2016/5/10/chartex" xmlns:cx5="http://schemas.microsoft.com/office/drawing/2016/5/11/chartex" xmlns:cx6="http://schemas.microsoft.com/office/drawing/2016/5/12/chartex" xmlns:cx7="http://schemas.microsoft.com/office/drawing/2016/5/13/chartex" xmlns:cx8="http://schemas.microsoft.com/office/drawing/2016/5/14/chartex" xmlns:mc="http://schemas.openxmlformats.org/markup-compatibility/2006" xmlns:aink="http://schemas.microsoft.com/office/drawing/2016/ink" xmlns:am3d="http://schemas.microsoft.com/office/drawing/2017/model3d" xmlns:o="urn:schemas-microsoft-com:office:office" xmlns:r="http://schemas.openxmlformats.org/officeDocument/2006/relationships" xmlns:m="http://schemas.openxmlformats.org/officeDocument/2006/math" xmlns:v="urn:schemas-microsoft-com:vml" xmlns:wp14="http://schemas.microsoft.com/office/word/2010/wordprocessingDrawing" xmlns:wp="http://schemas.openxmlformats.org/drawingml/2006/wordprocessingDrawing" xmlns:w10="urn:schemas-microsoft-com:office:word" xmlns:w="http://schemas.openxmlformats.org/wordprocessingml/2006/main" xmlns:w14="http://schemas.microsoft.com/office/word/2010/wordml" xmlns:w15="http://schemas.microsoft.com/office/word/2012/wordml" xmlns:w16cex="http://schemas.microsoft.com/office/word/2018/wordml/cex" xmlns:w16cid="http://schemas.microsoft.com/office/word/2016/wordml/cid" xmlns:w16="http://schemas.microsoft.com/office/word/2018/wordml" xmlns:w16sdtdh="http://schemas.microsoft.com/office/word/2020/wordml/sdtdatahash" xmlns:w16se="http://schemas.microsoft.com/office/word/2015/wordml/symex" xmlns:wpg="http://schemas.microsoft.com/office/word/2010/wordprocessingGroup" xmlns:wpi="http://schemas.microsoft.com/office/word/2010/wordprocessingInk" xmlns:wne="http://schemas.microsoft.com/office/word/2006/wordml" xmlns:wps="http://schemas.microsoft.com/office/word/2010/wordprocessingShape" mc:Ignorable="w14 w15 w16se w16cid w16 w16cex w16sdtdh wp14">
   <w:p>
     <w:pPr>
       <w:pStyle w:val="Header"/>
@@ -2802,7 +2778,7 @@
         </mc:Choice>
         <mc:Fallback>
           <w:pict>
-            <v:shape w14:anchorId="4AF5AACB" id="Freeform 1" o:spid="_x0000_s1026" style="position:absolute;margin-left:0;margin-top:0;width:93.15pt;height:813pt;flip:x;z-index:251659264;visibility:visible;mso-wrap-style:square;mso-width-percent:0;mso-height-percent:0;mso-wrap-distance-left:9pt;mso-wrap-distance-top:0;mso-wrap-distance-right:9pt;mso-wrap-distance-bottom:0;mso-position-horizontal:absolute;mso-position-horizontal-relative:page;mso-position-vertical:absolute;mso-position-vertical-relative:page;mso-width-percent:0;mso-height-percent:0;mso-width-relative:page;mso-height-relative:page;v-text-anchor:top" coordsize="502,3168" o:gfxdata="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" path="m502,c93,,93,,93,,146,383,323,1900,,3168v502,,502,,502,l502,xe" fillcolor="#8db3e2" stroked="f" strokecolor="#212120">
+            <v:shape w14:anchorId="1DB94576" id="Freeform 1" o:spid="_x0000_s1026" style="position:absolute;margin-left:0;margin-top:0;width:93.15pt;height:813pt;flip:x;z-index:251659264;visibility:visible;mso-wrap-style:square;mso-width-percent:0;mso-height-percent:0;mso-wrap-distance-left:9pt;mso-wrap-distance-top:0;mso-wrap-distance-right:9pt;mso-wrap-distance-bottom:0;mso-position-horizontal:absolute;mso-position-horizontal-relative:page;mso-position-vertical:absolute;mso-position-vertical-relative:page;mso-width-percent:0;mso-height-percent:0;mso-width-relative:page;mso-height-relative:page;v-text-anchor:top" coordsize="502,3168" o:gfxdata="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" path="m502,c93,,93,,93,,146,383,323,1900,,3168v502,,502,,502,l502,xe" fillcolor="#8db3e2" stroked="f" strokecolor="#212120">
               <v:fill color2="#1f497d" rotate="t" focus="100%" type="gradient"/>
               <v:shadow color="#8c8682"/>
               <v:path arrowok="t" o:connecttype="custom" o:connectlocs="1183005,0;219162,0;0,10325100;1183005,10325100;1183005,0" o:connectangles="0,0,0,0,0"/>
@@ -2963,7 +2939,7 @@
 </file>
 
 <file path=word/header2.xml><?xml version="1.0" encoding="utf-8"?>
-<w:hdr xmlns:wpc="http://schemas.microsoft.com/office/word/2010/wordprocessingCanvas" xmlns:cx="http://schemas.microsoft.com/office/drawing/2014/chartex" xmlns:cx1="http://schemas.microsoft.com/office/drawing/2015/9/8/chartex" xmlns:cx2="http://schemas.microsoft.com/office/drawing/2015/10/21/chartex" xmlns:cx3="http://schemas.microsoft.com/office/drawing/2016/5/9/chartex" xmlns:cx4="http://schemas.microsoft.com/office/drawing/2016/5/10/chartex" xmlns:cx5="http://schemas.microsoft.com/office/drawing/2016/5/11/chartex" xmlns:cx6="http://schemas.microsoft.com/office/drawing/2016/5/12/chartex" xmlns:cx7="http://schemas.microsoft.com/office/drawing/2016/5/13/chartex" xmlns:cx8="http://schemas.microsoft.com/office/drawing/2016/5/14/chartex" xmlns:mc="http://schemas.openxmlformats.org/markup-compatibility/2006" xmlns:aink="http://schemas.microsoft.com/office/drawing/2016/ink" xmlns:am3d="http://schemas.microsoft.com/office/drawing/2017/model3d" xmlns:o="urn:schemas-microsoft-com:office:office" xmlns:r="http://schemas.openxmlformats.org/officeDocument/2006/relationships" xmlns:m="http://schemas.openxmlformats.org/officeDocument/2006/math" xmlns:v="urn:schemas-microsoft-com:vml" xmlns:wp14="http://schemas.microsoft.com/office/word/2010/wordprocessingDrawing" xmlns:wp="http://schemas.openxmlformats.org/drawingml/2006/wordprocessingDrawing" xmlns:w10="urn:schemas-microsoft-com:office:word" xmlns:w="http://schemas.openxmlformats.org/wordprocessingml/2006/main" xmlns:w14="http://schemas.microsoft.com/office/word/2010/wordml" xmlns:w15="http://schemas.microsoft.com/office/word/2012/wordml" xmlns:w16cex="http://schemas.microsoft.com/office/word/2018/wordml/cex" xmlns:w16cid="http://schemas.microsoft.com/office/word/2016/wordml/cid" xmlns:w16="http://schemas.microsoft.com/office/word/2018/wordml" xmlns:w16se="http://schemas.microsoft.com/office/word/2015/wordml/symex" xmlns:wpg="http://schemas.microsoft.com/office/word/2010/wordprocessingGroup" xmlns:wpi="http://schemas.microsoft.com/office/word/2010/wordprocessingInk" xmlns:wne="http://schemas.microsoft.com/office/word/2006/wordml" xmlns:wps="http://schemas.microsoft.com/office/word/2010/wordprocessingShape" mc:Ignorable="w14 w15 w16se w16cid w16 w16cex wp14">
+<w:hdr xmlns:wpc="http://schemas.microsoft.com/office/word/2010/wordprocessingCanvas" xmlns:cx="http://schemas.microsoft.com/office/drawing/2014/chartex" xmlns:cx1="http://schemas.microsoft.com/office/drawing/2015/9/8/chartex" xmlns:cx2="http://schemas.microsoft.com/office/drawing/2015/10/21/chartex" xmlns:cx3="http://schemas.microsoft.com/office/drawing/2016/5/9/chartex" xmlns:cx4="http://schemas.microsoft.com/office/drawing/2016/5/10/chartex" xmlns:cx5="http://schemas.microsoft.com/office/drawing/2016/5/11/chartex" xmlns:cx6="http://schemas.microsoft.com/office/drawing/2016/5/12/chartex" xmlns:cx7="http://schemas.microsoft.com/office/drawing/2016/5/13/chartex" xmlns:cx8="http://schemas.microsoft.com/office/drawing/2016/5/14/chartex" xmlns:mc="http://schemas.openxmlformats.org/markup-compatibility/2006" xmlns:aink="http://schemas.microsoft.com/office/drawing/2016/ink" xmlns:am3d="http://schemas.microsoft.com/office/drawing/2017/model3d" xmlns:o="urn:schemas-microsoft-com:office:office" xmlns:r="http://schemas.openxmlformats.org/officeDocument/2006/relationships" xmlns:m="http://schemas.openxmlformats.org/officeDocument/2006/math" xmlns:v="urn:schemas-microsoft-com:vml" xmlns:wp14="http://schemas.microsoft.com/office/word/2010/wordprocessingDrawing" xmlns:wp="http://schemas.openxmlformats.org/drawingml/2006/wordprocessingDrawing" xmlns:w10="urn:schemas-microsoft-com:office:word" xmlns:w="http://schemas.openxmlformats.org/wordprocessingml/2006/main" xmlns:w14="http://schemas.microsoft.com/office/word/2010/wordml" xmlns:w15="http://schemas.microsoft.com/office/word/2012/wordml" xmlns:w16cex="http://schemas.microsoft.com/office/word/2018/wordml/cex" xmlns:w16cid="http://schemas.microsoft.com/office/word/2016/wordml/cid" xmlns:w16="http://schemas.microsoft.com/office/word/2018/wordml" xmlns:w16sdtdh="http://schemas.microsoft.com/office/word/2020/wordml/sdtdatahash" xmlns:w16se="http://schemas.microsoft.com/office/word/2015/wordml/symex" xmlns:wpg="http://schemas.microsoft.com/office/word/2010/wordprocessingGroup" xmlns:wpi="http://schemas.microsoft.com/office/word/2010/wordprocessingInk" xmlns:wne="http://schemas.microsoft.com/office/word/2006/wordml" xmlns:wps="http://schemas.microsoft.com/office/word/2010/wordprocessingShape" mc:Ignorable="w14 w15 w16se w16cid w16 w16cex w16sdtdh wp14">
   <w:p>
     <w:pPr>
       <w:rPr>
@@ -3188,7 +3164,7 @@
 </file>
 
 <file path=word/numbering.xml><?xml version="1.0" encoding="utf-8"?>
-<w:numbering xmlns:wpc="http://schemas.microsoft.com/office/word/2010/wordprocessingCanvas" xmlns:cx="http://schemas.microsoft.com/office/drawing/2014/chartex" xmlns:cx1="http://schemas.microsoft.com/office/drawing/2015/9/8/chartex" xmlns:cx2="http://schemas.microsoft.com/office/drawing/2015/10/21/chartex" xmlns:cx3="http://schemas.microsoft.com/office/drawing/2016/5/9/chartex" xmlns:cx4="http://schemas.microsoft.com/office/drawing/2016/5/10/chartex" xmlns:cx5="http://schemas.microsoft.com/office/drawing/2016/5/11/chartex" xmlns:cx6="http://schemas.microsoft.com/office/drawing/2016/5/12/chartex" xmlns:cx7="http://schemas.microsoft.com/office/drawing/2016/5/13/chartex" xmlns:cx8="http://schemas.microsoft.com/office/drawing/2016/5/14/chartex" xmlns:mc="http://schemas.openxmlformats.org/markup-compatibility/2006" xmlns:aink="http://schemas.microsoft.com/office/drawing/2016/ink" xmlns:am3d="http://schemas.microsoft.com/office/drawing/2017/model3d" xmlns:o="urn:schemas-microsoft-com:office:office" xmlns:r="http://schemas.openxmlformats.org/officeDocument/2006/relationships" xmlns:m="http://schemas.openxmlformats.org/officeDocument/2006/math" xmlns:v="urn:schemas-microsoft-com:vml" xmlns:wp14="http://schemas.microsoft.com/office/word/2010/wordprocessingDrawing" xmlns:wp="http://schemas.openxmlformats.org/drawingml/2006/wordprocessingDrawing" xmlns:w10="urn:schemas-microsoft-com:office:word" xmlns:w="http://schemas.openxmlformats.org/wordprocessingml/2006/main" xmlns:w14="http://schemas.microsoft.com/office/word/2010/wordml" xmlns:w15="http://schemas.microsoft.com/office/word/2012/wordml" xmlns:w16cex="http://schemas.microsoft.com/office/word/2018/wordml/cex" xmlns:w16cid="http://schemas.microsoft.com/office/word/2016/wordml/cid" xmlns:w16="http://schemas.microsoft.com/office/word/2018/wordml" xmlns:w16se="http://schemas.microsoft.com/office/word/2015/wordml/symex" xmlns:wpg="http://schemas.microsoft.com/office/word/2010/wordprocessingGroup" xmlns:wpi="http://schemas.microsoft.com/office/word/2010/wordprocessingInk" xmlns:wne="http://schemas.microsoft.com/office/word/2006/wordml" xmlns:wps="http://schemas.microsoft.com/office/word/2010/wordprocessingShape" mc:Ignorable="w14 w15 w16se w16cid w16 w16cex wp14">
+<w:numbering xmlns:wpc="http://schemas.microsoft.com/office/word/2010/wordprocessingCanvas" xmlns:cx="http://schemas.microsoft.com/office/drawing/2014/chartex" xmlns:cx1="http://schemas.microsoft.com/office/drawing/2015/9/8/chartex" xmlns:cx2="http://schemas.microsoft.com/office/drawing/2015/10/21/chartex" xmlns:cx3="http://schemas.microsoft.com/office/drawing/2016/5/9/chartex" xmlns:cx4="http://schemas.microsoft.com/office/drawing/2016/5/10/chartex" xmlns:cx5="http://schemas.microsoft.com/office/drawing/2016/5/11/chartex" xmlns:cx6="http://schemas.microsoft.com/office/drawing/2016/5/12/chartex" xmlns:cx7="http://schemas.microsoft.com/office/drawing/2016/5/13/chartex" xmlns:cx8="http://schemas.microsoft.com/office/drawing/2016/5/14/chartex" xmlns:mc="http://schemas.openxmlformats.org/markup-compatibility/2006" xmlns:aink="http://schemas.microsoft.com/office/drawing/2016/ink" xmlns:am3d="http://schemas.microsoft.com/office/drawing/2017/model3d" xmlns:o="urn:schemas-microsoft-com:office:office" xmlns:r="http://schemas.openxmlformats.org/officeDocument/2006/relationships" xmlns:m="http://schemas.openxmlformats.org/officeDocument/2006/math" xmlns:v="urn:schemas-microsoft-com:vml" xmlns:wp14="http://schemas.microsoft.com/office/word/2010/wordprocessingDrawing" xmlns:wp="http://schemas.openxmlformats.org/drawingml/2006/wordprocessingDrawing" xmlns:w10="urn:schemas-microsoft-com:office:word" xmlns:w="http://schemas.openxmlformats.org/wordprocessingml/2006/main" xmlns:w14="http://schemas.microsoft.com/office/word/2010/wordml" xmlns:w15="http://schemas.microsoft.com/office/word/2012/wordml" xmlns:w16cex="http://schemas.microsoft.com/office/word/2018/wordml/cex" xmlns:w16cid="http://schemas.microsoft.com/office/word/2016/wordml/cid" xmlns:w16="http://schemas.microsoft.com/office/word/2018/wordml" xmlns:w16sdtdh="http://schemas.microsoft.com/office/word/2020/wordml/sdtdatahash" xmlns:w16se="http://schemas.microsoft.com/office/word/2015/wordml/symex" xmlns:wpg="http://schemas.microsoft.com/office/word/2010/wordprocessingGroup" xmlns:wpi="http://schemas.microsoft.com/office/word/2010/wordprocessingInk" xmlns:wne="http://schemas.microsoft.com/office/word/2006/wordml" xmlns:wps="http://schemas.microsoft.com/office/word/2010/wordprocessingShape" mc:Ignorable="w14 w15 w16se w16cid w16 w16cex w16sdtdh wp14">
   <w:abstractNum w:abstractNumId="0" w15:restartNumberingAfterBreak="0">
     <w:nsid w:val="FFFFFFFB"/>
     <w:multiLevelType w:val="multilevel"/>
@@ -4479,7 +4455,7 @@
 </file>
 
 <file path=word/styles.xml><?xml version="1.0" encoding="utf-8"?>
-<w:styles xmlns:mc="http://schemas.openxmlformats.org/markup-compatibility/2006" xmlns:r="http://schemas.openxmlformats.org/officeDocument/2006/relationships" xmlns:w="http://schemas.openxmlformats.org/wordprocessingml/2006/main" xmlns:w14="http://schemas.microsoft.com/office/word/2010/wordml" xmlns:w15="http://schemas.microsoft.com/office/word/2012/wordml" xmlns:w16cex="http://schemas.microsoft.com/office/word/2018/wordml/cex" xmlns:w16cid="http://schemas.microsoft.com/office/word/2016/wordml/cid" xmlns:w16="http://schemas.microsoft.com/office/word/2018/wordml" xmlns:w16se="http://schemas.microsoft.com/office/word/2015/wordml/symex" mc:Ignorable="w14 w15 w16se w16cid w16 w16cex">
+<w:styles xmlns:mc="http://schemas.openxmlformats.org/markup-compatibility/2006" xmlns:r="http://schemas.openxmlformats.org/officeDocument/2006/relationships" xmlns:w="http://schemas.openxmlformats.org/wordprocessingml/2006/main" xmlns:w14="http://schemas.microsoft.com/office/word/2010/wordml" xmlns:w15="http://schemas.microsoft.com/office/word/2012/wordml" xmlns:w16cex="http://schemas.microsoft.com/office/word/2018/wordml/cex" xmlns:w16cid="http://schemas.microsoft.com/office/word/2016/wordml/cid" xmlns:w16="http://schemas.microsoft.com/office/word/2018/wordml" xmlns:w16sdtdh="http://schemas.microsoft.com/office/word/2020/wordml/sdtdatahash" xmlns:w16se="http://schemas.microsoft.com/office/word/2015/wordml/symex" mc:Ignorable="w14 w15 w16se w16cid w16 w16cex w16sdtdh">
   <w:docDefaults>
     <w:rPrDefault>
       <w:rPr>

</xml_diff>